<commit_message>
Update Uporedna analiza Chat aplikacija.docx
</commit_message>
<xml_diff>
--- a/Distribuirane mreze i sistemi/JavaNetComm/Uporedna analiza Chat aplikacija.docx
+++ b/Distribuirane mreze i sistemi/JavaNetComm/Uporedna analiza Chat aplikacija.docx
@@ -6,8 +6,173 @@
       <w:pPr>
         <w:jc w:val="center"/>
       </w:pPr>
-      <w:r>
-        <w:t>Uporedna analiza Chat aplikacija. Eksperimentalno testiranje da li su direktne ili je komunikacija preko posrednika. Zanimljivosti vezane za Chat aplikacije I njihova primena u borbi protiv svih oblika kriminala.</w:t>
+      <w:proofErr w:type="spellStart"/>
+      <w:r>
+        <w:t>Uporedna</w:t>
+      </w:r>
+      <w:proofErr w:type="spellEnd"/>
+      <w:r>
+        <w:t xml:space="preserve"> </w:t>
+      </w:r>
+      <w:proofErr w:type="spellStart"/>
+      <w:r>
+        <w:t>analiza</w:t>
+      </w:r>
+      <w:proofErr w:type="spellEnd"/>
+      <w:r>
+        <w:t xml:space="preserve"> Chat </w:t>
+      </w:r>
+      <w:proofErr w:type="spellStart"/>
+      <w:r>
+        <w:t>aplikacija</w:t>
+      </w:r>
+      <w:proofErr w:type="spellEnd"/>
+      <w:r>
+        <w:t xml:space="preserve">. </w:t>
+      </w:r>
+      <w:proofErr w:type="spellStart"/>
+      <w:r>
+        <w:t>Eksperimentalno</w:t>
+      </w:r>
+      <w:proofErr w:type="spellEnd"/>
+      <w:r>
+        <w:t xml:space="preserve"> </w:t>
+      </w:r>
+      <w:proofErr w:type="spellStart"/>
+      <w:r>
+        <w:t>testiranje</w:t>
+      </w:r>
+      <w:proofErr w:type="spellEnd"/>
+      <w:r>
+        <w:t xml:space="preserve"> da li </w:t>
+      </w:r>
+      <w:proofErr w:type="spellStart"/>
+      <w:r>
+        <w:t>su</w:t>
+      </w:r>
+      <w:proofErr w:type="spellEnd"/>
+      <w:r>
+        <w:t xml:space="preserve"> </w:t>
+      </w:r>
+      <w:proofErr w:type="spellStart"/>
+      <w:r>
+        <w:t>direktne</w:t>
+      </w:r>
+      <w:proofErr w:type="spellEnd"/>
+      <w:r>
+        <w:t xml:space="preserve"> </w:t>
+      </w:r>
+      <w:proofErr w:type="spellStart"/>
+      <w:r>
+        <w:t>ili</w:t>
+      </w:r>
+      <w:proofErr w:type="spellEnd"/>
+      <w:r>
+        <w:t xml:space="preserve"> je </w:t>
+      </w:r>
+      <w:proofErr w:type="spellStart"/>
+      <w:r>
+        <w:t>komunikacija</w:t>
+      </w:r>
+      <w:proofErr w:type="spellEnd"/>
+      <w:r>
+        <w:t xml:space="preserve"> </w:t>
+      </w:r>
+      <w:proofErr w:type="spellStart"/>
+      <w:r>
+        <w:t>preko</w:t>
+      </w:r>
+      <w:proofErr w:type="spellEnd"/>
+      <w:r>
+        <w:t xml:space="preserve"> </w:t>
+      </w:r>
+      <w:proofErr w:type="spellStart"/>
+      <w:r>
+        <w:t>posrednika</w:t>
+      </w:r>
+      <w:proofErr w:type="spellEnd"/>
+      <w:r>
+        <w:t xml:space="preserve">. </w:t>
+      </w:r>
+      <w:proofErr w:type="spellStart"/>
+      <w:r>
+        <w:t>Zanimljivosti</w:t>
+      </w:r>
+      <w:proofErr w:type="spellEnd"/>
+      <w:r>
+        <w:t xml:space="preserve"> </w:t>
+      </w:r>
+      <w:proofErr w:type="spellStart"/>
+      <w:r>
+        <w:t>vezane</w:t>
+      </w:r>
+      <w:proofErr w:type="spellEnd"/>
+      <w:r>
+        <w:t xml:space="preserve"> za Chat </w:t>
+      </w:r>
+      <w:proofErr w:type="spellStart"/>
+      <w:r>
+        <w:t>aplikacije</w:t>
+      </w:r>
+      <w:proofErr w:type="spellEnd"/>
+      <w:r>
+        <w:t xml:space="preserve"> I </w:t>
+      </w:r>
+      <w:proofErr w:type="spellStart"/>
+      <w:r>
+        <w:t>njihova</w:t>
+      </w:r>
+      <w:proofErr w:type="spellEnd"/>
+      <w:r>
+        <w:t xml:space="preserve"> </w:t>
+      </w:r>
+      <w:proofErr w:type="spellStart"/>
+      <w:r>
+        <w:t>primena</w:t>
+      </w:r>
+      <w:proofErr w:type="spellEnd"/>
+      <w:r>
+        <w:t xml:space="preserve"> u </w:t>
+      </w:r>
+      <w:proofErr w:type="spellStart"/>
+      <w:r>
+        <w:t>borbi</w:t>
+      </w:r>
+      <w:proofErr w:type="spellEnd"/>
+      <w:r>
+        <w:t xml:space="preserve"> </w:t>
+      </w:r>
+      <w:proofErr w:type="spellStart"/>
+      <w:r>
+        <w:t>protiv</w:t>
+      </w:r>
+      <w:proofErr w:type="spellEnd"/>
+      <w:r>
+        <w:t xml:space="preserve"> </w:t>
+      </w:r>
+      <w:proofErr w:type="spellStart"/>
+      <w:r>
+        <w:t>svih</w:t>
+      </w:r>
+      <w:proofErr w:type="spellEnd"/>
+      <w:r>
+        <w:t xml:space="preserve"> </w:t>
+      </w:r>
+      <w:proofErr w:type="spellStart"/>
+      <w:r>
+        <w:t>oblika</w:t>
+      </w:r>
+      <w:proofErr w:type="spellEnd"/>
+      <w:r>
+        <w:t xml:space="preserve"> </w:t>
+      </w:r>
+      <w:proofErr w:type="spellStart"/>
+      <w:r>
+        <w:t>kriminala</w:t>
+      </w:r>
+      <w:proofErr w:type="spellEnd"/>
+      <w:r>
+        <w:t>.</w:t>
       </w:r>
     </w:p>
     <w:p>
@@ -17,7 +182,15 @@
     </w:p>
     <w:p>
       <w:r>
-        <w:t>Analiza Chat aplikacija:</w:t>
+        <w:t xml:space="preserve">Analiza Chat </w:t>
+      </w:r>
+      <w:proofErr w:type="spellStart"/>
+      <w:r>
+        <w:t>aplikacija</w:t>
+      </w:r>
+      <w:proofErr w:type="spellEnd"/>
+      <w:r>
+        <w:t>:</w:t>
       </w:r>
     </w:p>
     <w:p>
@@ -27,12 +200,37 @@
           <w:bCs/>
         </w:rPr>
       </w:pPr>
+      <w:proofErr w:type="spellStart"/>
       <w:r>
         <w:rPr>
           <w:b/>
           <w:bCs/>
         </w:rPr>
-        <w:t>Direktna komunikacija (P2P, Peer-to-peer)</w:t>
+        <w:t>Direktna</w:t>
+      </w:r>
+      <w:proofErr w:type="spellEnd"/>
+      <w:r>
+        <w:rPr>
+          <w:b/>
+          <w:bCs/>
+        </w:rPr>
+        <w:t xml:space="preserve"> </w:t>
+      </w:r>
+      <w:proofErr w:type="spellStart"/>
+      <w:r>
+        <w:rPr>
+          <w:b/>
+          <w:bCs/>
+        </w:rPr>
+        <w:t>komunikacija</w:t>
+      </w:r>
+      <w:proofErr w:type="spellEnd"/>
+      <w:r>
+        <w:rPr>
+          <w:b/>
+          <w:bCs/>
+        </w:rPr>
+        <w:t xml:space="preserve"> (P2P, Peer-to-peer)</w:t>
       </w:r>
     </w:p>
     <w:p>
@@ -40,11 +238,192 @@
         <w:pStyle w:val="ListParagraph"/>
         <w:ind w:left="0"/>
       </w:pPr>
-      <w:r>
-        <w:t>Korisnici direktno komuniciraju jedni sa drugima bez centralizovanog servera. Poruke se salju preko TCP ili UDP konekcija koje se uspostavljaju medju klijentima.</w:t>
-      </w:r>
-      <w:r>
-        <w:t xml:space="preserve"> Svaki kompjuter se ponasa I kao klijent I kao server. </w:t>
+      <w:proofErr w:type="spellStart"/>
+      <w:r>
+        <w:t>Korisnici</w:t>
+      </w:r>
+      <w:proofErr w:type="spellEnd"/>
+      <w:r>
+        <w:t xml:space="preserve"> </w:t>
+      </w:r>
+      <w:proofErr w:type="spellStart"/>
+      <w:r>
+        <w:t>direktno</w:t>
+      </w:r>
+      <w:proofErr w:type="spellEnd"/>
+      <w:r>
+        <w:t xml:space="preserve"> </w:t>
+      </w:r>
+      <w:proofErr w:type="spellStart"/>
+      <w:r>
+        <w:t>komuniciraju</w:t>
+      </w:r>
+      <w:proofErr w:type="spellEnd"/>
+      <w:r>
+        <w:t xml:space="preserve"> </w:t>
+      </w:r>
+      <w:proofErr w:type="spellStart"/>
+      <w:r>
+        <w:t>jedni</w:t>
+      </w:r>
+      <w:proofErr w:type="spellEnd"/>
+      <w:r>
+        <w:t xml:space="preserve"> </w:t>
+      </w:r>
+      <w:proofErr w:type="spellStart"/>
+      <w:r>
+        <w:t>sa</w:t>
+      </w:r>
+      <w:proofErr w:type="spellEnd"/>
+      <w:r>
+        <w:t xml:space="preserve"> </w:t>
+      </w:r>
+      <w:proofErr w:type="spellStart"/>
+      <w:r>
+        <w:t>drugima</w:t>
+      </w:r>
+      <w:proofErr w:type="spellEnd"/>
+      <w:r>
+        <w:t xml:space="preserve"> bez </w:t>
+      </w:r>
+      <w:proofErr w:type="spellStart"/>
+      <w:r>
+        <w:t>centralizovanog</w:t>
+      </w:r>
+      <w:proofErr w:type="spellEnd"/>
+      <w:r>
+        <w:t xml:space="preserve"> </w:t>
+      </w:r>
+      <w:proofErr w:type="spellStart"/>
+      <w:r>
+        <w:t>servera</w:t>
+      </w:r>
+      <w:proofErr w:type="spellEnd"/>
+      <w:r>
+        <w:t xml:space="preserve">. </w:t>
+      </w:r>
+      <w:proofErr w:type="spellStart"/>
+      <w:r>
+        <w:t>Poruke</w:t>
+      </w:r>
+      <w:proofErr w:type="spellEnd"/>
+      <w:r>
+        <w:t xml:space="preserve"> se </w:t>
+      </w:r>
+      <w:proofErr w:type="spellStart"/>
+      <w:r>
+        <w:t>salju</w:t>
+      </w:r>
+      <w:proofErr w:type="spellEnd"/>
+      <w:r>
+        <w:t xml:space="preserve"> </w:t>
+      </w:r>
+      <w:proofErr w:type="spellStart"/>
+      <w:r>
+        <w:t>preko</w:t>
+      </w:r>
+      <w:proofErr w:type="spellEnd"/>
+      <w:r>
+        <w:t xml:space="preserve"> TCP </w:t>
+      </w:r>
+      <w:proofErr w:type="spellStart"/>
+      <w:r>
+        <w:t>ili</w:t>
+      </w:r>
+      <w:proofErr w:type="spellEnd"/>
+      <w:r>
+        <w:t xml:space="preserve"> UDP </w:t>
+      </w:r>
+      <w:proofErr w:type="spellStart"/>
+      <w:r>
+        <w:t>konekcija</w:t>
+      </w:r>
+      <w:proofErr w:type="spellEnd"/>
+      <w:r>
+        <w:t xml:space="preserve"> </w:t>
+      </w:r>
+      <w:proofErr w:type="spellStart"/>
+      <w:r>
+        <w:t>koje</w:t>
+      </w:r>
+      <w:proofErr w:type="spellEnd"/>
+      <w:r>
+        <w:t xml:space="preserve"> se </w:t>
+      </w:r>
+      <w:proofErr w:type="spellStart"/>
+      <w:r>
+        <w:t>uspostavljaju</w:t>
+      </w:r>
+      <w:proofErr w:type="spellEnd"/>
+      <w:r>
+        <w:t xml:space="preserve"> </w:t>
+      </w:r>
+      <w:proofErr w:type="spellStart"/>
+      <w:r>
+        <w:t>medju</w:t>
+      </w:r>
+      <w:proofErr w:type="spellEnd"/>
+      <w:r>
+        <w:t xml:space="preserve"> </w:t>
+      </w:r>
+      <w:proofErr w:type="spellStart"/>
+      <w:r>
+        <w:t>klijentima</w:t>
+      </w:r>
+      <w:proofErr w:type="spellEnd"/>
+      <w:r>
+        <w:t>.</w:t>
+      </w:r>
+      <w:r>
+        <w:t xml:space="preserve"> </w:t>
+      </w:r>
+      <w:proofErr w:type="spellStart"/>
+      <w:r>
+        <w:t>Svaki</w:t>
+      </w:r>
+      <w:proofErr w:type="spellEnd"/>
+      <w:r>
+        <w:t xml:space="preserve"> </w:t>
+      </w:r>
+      <w:proofErr w:type="spellStart"/>
+      <w:r>
+        <w:t>kompjuter</w:t>
+      </w:r>
+      <w:proofErr w:type="spellEnd"/>
+      <w:r>
+        <w:t xml:space="preserve"> se </w:t>
+      </w:r>
+      <w:proofErr w:type="spellStart"/>
+      <w:r>
+        <w:t>ponasa</w:t>
+      </w:r>
+      <w:proofErr w:type="spellEnd"/>
+      <w:r>
+        <w:t xml:space="preserve"> I </w:t>
+      </w:r>
+      <w:proofErr w:type="spellStart"/>
+      <w:r>
+        <w:t>kao</w:t>
+      </w:r>
+      <w:proofErr w:type="spellEnd"/>
+      <w:r>
+        <w:t xml:space="preserve"> </w:t>
+      </w:r>
+      <w:proofErr w:type="spellStart"/>
+      <w:r>
+        <w:t>klijent</w:t>
+      </w:r>
+      <w:proofErr w:type="spellEnd"/>
+      <w:r>
+        <w:t xml:space="preserve"> I </w:t>
+      </w:r>
+      <w:proofErr w:type="spellStart"/>
+      <w:r>
+        <w:t>kao</w:t>
+      </w:r>
+      <w:proofErr w:type="spellEnd"/>
+      <w:r>
+        <w:t xml:space="preserve"> server. </w:t>
       </w:r>
     </w:p>
     <w:p>
@@ -59,7 +438,47 @@
         <w:t>+</w:t>
       </w:r>
       <w:r>
-        <w:t xml:space="preserve"> Nema centralne tacke oktaza (server ne mora da cuva podatke)</w:t>
+        <w:t xml:space="preserve"> Nema </w:t>
+      </w:r>
+      <w:proofErr w:type="spellStart"/>
+      <w:r>
+        <w:t>centralne</w:t>
+      </w:r>
+      <w:proofErr w:type="spellEnd"/>
+      <w:r>
+        <w:t xml:space="preserve"> </w:t>
+      </w:r>
+      <w:proofErr w:type="spellStart"/>
+      <w:r>
+        <w:t>tacke</w:t>
+      </w:r>
+      <w:proofErr w:type="spellEnd"/>
+      <w:r>
+        <w:t xml:space="preserve"> </w:t>
+      </w:r>
+      <w:proofErr w:type="spellStart"/>
+      <w:r>
+        <w:t>oktaza</w:t>
+      </w:r>
+      <w:proofErr w:type="spellEnd"/>
+      <w:r>
+        <w:t xml:space="preserve"> (server ne mora da </w:t>
+      </w:r>
+      <w:proofErr w:type="spellStart"/>
+      <w:r>
+        <w:t>cuva</w:t>
+      </w:r>
+      <w:proofErr w:type="spellEnd"/>
+      <w:r>
+        <w:t xml:space="preserve"> </w:t>
+      </w:r>
+      <w:proofErr w:type="spellStart"/>
+      <w:r>
+        <w:t>podatke</w:t>
+      </w:r>
+      <w:proofErr w:type="spellEnd"/>
+      <w:r>
+        <w:t>)</w:t>
       </w:r>
       <w:r>
         <w:t>.</w:t>
@@ -77,8 +496,53 @@
         <w:t>+</w:t>
       </w:r>
       <w:r>
-        <w:t xml:space="preserve"> Veca privatnost – poruke ne prolaze kroz nekog posrednika</w:t>
-      </w:r>
+        <w:t xml:space="preserve"> Veca </w:t>
+      </w:r>
+      <w:proofErr w:type="spellStart"/>
+      <w:r>
+        <w:t>privatnost</w:t>
+      </w:r>
+      <w:proofErr w:type="spellEnd"/>
+      <w:r>
+        <w:t xml:space="preserve"> – </w:t>
+      </w:r>
+      <w:proofErr w:type="spellStart"/>
+      <w:r>
+        <w:t>poruke</w:t>
+      </w:r>
+      <w:proofErr w:type="spellEnd"/>
+      <w:r>
+        <w:t xml:space="preserve"> ne </w:t>
+      </w:r>
+      <w:proofErr w:type="spellStart"/>
+      <w:r>
+        <w:t>prolaze</w:t>
+      </w:r>
+      <w:proofErr w:type="spellEnd"/>
+      <w:r>
+        <w:t xml:space="preserve"> </w:t>
+      </w:r>
+      <w:proofErr w:type="spellStart"/>
+      <w:r>
+        <w:t>kroz</w:t>
+      </w:r>
+      <w:proofErr w:type="spellEnd"/>
+      <w:r>
+        <w:t xml:space="preserve"> </w:t>
+      </w:r>
+      <w:proofErr w:type="spellStart"/>
+      <w:r>
+        <w:t>nekog</w:t>
+      </w:r>
+      <w:proofErr w:type="spellEnd"/>
+      <w:r>
+        <w:t xml:space="preserve"> </w:t>
+      </w:r>
+      <w:proofErr w:type="spellStart"/>
+      <w:r>
+        <w:t>posrednika</w:t>
+      </w:r>
+      <w:proofErr w:type="spellEnd"/>
       <w:r>
         <w:t>.</w:t>
       </w:r>
@@ -95,8 +559,61 @@
         <w:t>+</w:t>
       </w:r>
       <w:r>
-        <w:t xml:space="preserve"> Moguca manja latencija (kasnjenje) kod lokalnih mreza</w:t>
-      </w:r>
+        <w:t xml:space="preserve"> </w:t>
+      </w:r>
+      <w:proofErr w:type="spellStart"/>
+      <w:r>
+        <w:t>Moguca</w:t>
+      </w:r>
+      <w:proofErr w:type="spellEnd"/>
+      <w:r>
+        <w:t xml:space="preserve"> </w:t>
+      </w:r>
+      <w:proofErr w:type="spellStart"/>
+      <w:r>
+        <w:t>manja</w:t>
+      </w:r>
+      <w:proofErr w:type="spellEnd"/>
+      <w:r>
+        <w:t xml:space="preserve"> </w:t>
+      </w:r>
+      <w:proofErr w:type="spellStart"/>
+      <w:r>
+        <w:t>latencija</w:t>
+      </w:r>
+      <w:proofErr w:type="spellEnd"/>
+      <w:r>
+        <w:t xml:space="preserve"> (</w:t>
+      </w:r>
+      <w:proofErr w:type="spellStart"/>
+      <w:r>
+        <w:t>kasnjenje</w:t>
+      </w:r>
+      <w:proofErr w:type="spellEnd"/>
+      <w:r>
+        <w:t xml:space="preserve">) </w:t>
+      </w:r>
+      <w:proofErr w:type="spellStart"/>
+      <w:r>
+        <w:t>kod</w:t>
+      </w:r>
+      <w:proofErr w:type="spellEnd"/>
+      <w:r>
+        <w:t xml:space="preserve"> </w:t>
+      </w:r>
+      <w:proofErr w:type="spellStart"/>
+      <w:r>
+        <w:t>lokalnih</w:t>
+      </w:r>
+      <w:proofErr w:type="spellEnd"/>
+      <w:r>
+        <w:t xml:space="preserve"> </w:t>
+      </w:r>
+      <w:proofErr w:type="spellStart"/>
+      <w:r>
+        <w:t>mreza</w:t>
+      </w:r>
+      <w:proofErr w:type="spellEnd"/>
       <w:r>
         <w:t>.</w:t>
       </w:r>
@@ -116,11 +633,37 @@
         <w:t xml:space="preserve"> </w:t>
       </w:r>
       <w:r>
-        <w:t>Nema centralizovanog upravljanja</w:t>
-      </w:r>
-      <w:r>
-        <w:t xml:space="preserve"> pa je bezbednost manja</w:t>
-      </w:r>
+        <w:t xml:space="preserve">Nema </w:t>
+      </w:r>
+      <w:proofErr w:type="spellStart"/>
+      <w:r>
+        <w:t>centralizovanog</w:t>
+      </w:r>
+      <w:proofErr w:type="spellEnd"/>
+      <w:r>
+        <w:t xml:space="preserve"> </w:t>
+      </w:r>
+      <w:proofErr w:type="spellStart"/>
+      <w:r>
+        <w:t>upravljanja</w:t>
+      </w:r>
+      <w:proofErr w:type="spellEnd"/>
+      <w:r>
+        <w:t xml:space="preserve"> pa je </w:t>
+      </w:r>
+      <w:proofErr w:type="spellStart"/>
+      <w:r>
+        <w:t>bezbednost</w:t>
+      </w:r>
+      <w:proofErr w:type="spellEnd"/>
+      <w:r>
+        <w:t xml:space="preserve"> </w:t>
+      </w:r>
+      <w:proofErr w:type="spellStart"/>
+      <w:r>
+        <w:t>manja</w:t>
+      </w:r>
+      <w:proofErr w:type="spellEnd"/>
       <w:r>
         <w:t>.</w:t>
       </w:r>
@@ -137,7 +680,47 @@
         <w:t>-</w:t>
       </w:r>
       <w:r>
-        <w:t xml:space="preserve"> Nema istorije poruka ako se ne cuvaju lokalno.</w:t>
+        <w:t xml:space="preserve"> Nema </w:t>
+      </w:r>
+      <w:proofErr w:type="spellStart"/>
+      <w:r>
+        <w:t>istorije</w:t>
+      </w:r>
+      <w:proofErr w:type="spellEnd"/>
+      <w:r>
+        <w:t xml:space="preserve"> </w:t>
+      </w:r>
+      <w:proofErr w:type="spellStart"/>
+      <w:r>
+        <w:t>poruka</w:t>
+      </w:r>
+      <w:proofErr w:type="spellEnd"/>
+      <w:r>
+        <w:t xml:space="preserve"> </w:t>
+      </w:r>
+      <w:proofErr w:type="spellStart"/>
+      <w:r>
+        <w:t>ako</w:t>
+      </w:r>
+      <w:proofErr w:type="spellEnd"/>
+      <w:r>
+        <w:t xml:space="preserve"> se ne </w:t>
+      </w:r>
+      <w:proofErr w:type="spellStart"/>
+      <w:r>
+        <w:t>cuvaju</w:t>
+      </w:r>
+      <w:proofErr w:type="spellEnd"/>
+      <w:r>
+        <w:t xml:space="preserve"> </w:t>
+      </w:r>
+      <w:proofErr w:type="spellStart"/>
+      <w:r>
+        <w:t>lokalno</w:t>
+      </w:r>
+      <w:proofErr w:type="spellEnd"/>
+      <w:r>
+        <w:t>.</w:t>
       </w:r>
     </w:p>
     <w:p>
@@ -152,7 +735,23 @@
         <w:ind w:left="0"/>
       </w:pPr>
       <w:r>
-        <w:t>Primer: Skype, WhatsApp (za pozive I video pozive)</w:t>
+        <w:t xml:space="preserve">Primer: Skype, WhatsApp (za </w:t>
+      </w:r>
+      <w:proofErr w:type="spellStart"/>
+      <w:r>
+        <w:t>pozive</w:t>
+      </w:r>
+      <w:proofErr w:type="spellEnd"/>
+      <w:r>
+        <w:t xml:space="preserve"> I video </w:t>
+      </w:r>
+      <w:proofErr w:type="spellStart"/>
+      <w:r>
+        <w:t>pozive</w:t>
+      </w:r>
+      <w:proofErr w:type="spellEnd"/>
+      <w:r>
+        <w:t>)</w:t>
       </w:r>
     </w:p>
     <w:p>
@@ -170,12 +769,53 @@
           <w:bCs/>
         </w:rPr>
       </w:pPr>
+      <w:proofErr w:type="spellStart"/>
       <w:r>
         <w:rPr>
           <w:b/>
           <w:bCs/>
         </w:rPr>
-        <w:t>Komunikacija preko posrednika (Server-Client)</w:t>
+        <w:t>Komunikacija</w:t>
+      </w:r>
+      <w:proofErr w:type="spellEnd"/>
+      <w:r>
+        <w:rPr>
+          <w:b/>
+          <w:bCs/>
+        </w:rPr>
+        <w:t xml:space="preserve"> </w:t>
+      </w:r>
+      <w:proofErr w:type="spellStart"/>
+      <w:r>
+        <w:rPr>
+          <w:b/>
+          <w:bCs/>
+        </w:rPr>
+        <w:t>preko</w:t>
+      </w:r>
+      <w:proofErr w:type="spellEnd"/>
+      <w:r>
+        <w:rPr>
+          <w:b/>
+          <w:bCs/>
+        </w:rPr>
+        <w:t xml:space="preserve"> </w:t>
+      </w:r>
+      <w:proofErr w:type="spellStart"/>
+      <w:r>
+        <w:rPr>
+          <w:b/>
+          <w:bCs/>
+        </w:rPr>
+        <w:t>posrednika</w:t>
+      </w:r>
+      <w:proofErr w:type="spellEnd"/>
+      <w:r>
+        <w:rPr>
+          <w:b/>
+          <w:bCs/>
+        </w:rPr>
+        <w:t xml:space="preserve"> (Server-Client)</w:t>
       </w:r>
     </w:p>
     <w:p>
@@ -184,7 +824,79 @@
         <w:ind w:left="0"/>
       </w:pPr>
       <w:r>
-        <w:t>Svi klijenti se povezuju na centralni server koji prima, obradjuje I prosledjuje opruke drugim klijentima.</w:t>
+        <w:t xml:space="preserve">Svi </w:t>
+      </w:r>
+      <w:proofErr w:type="spellStart"/>
+      <w:r>
+        <w:t>klijenti</w:t>
+      </w:r>
+      <w:proofErr w:type="spellEnd"/>
+      <w:r>
+        <w:t xml:space="preserve"> se </w:t>
+      </w:r>
+      <w:proofErr w:type="spellStart"/>
+      <w:r>
+        <w:t>povezuju</w:t>
+      </w:r>
+      <w:proofErr w:type="spellEnd"/>
+      <w:r>
+        <w:t xml:space="preserve"> </w:t>
+      </w:r>
+      <w:proofErr w:type="spellStart"/>
+      <w:r>
+        <w:t>na</w:t>
+      </w:r>
+      <w:proofErr w:type="spellEnd"/>
+      <w:r>
+        <w:t xml:space="preserve"> </w:t>
+      </w:r>
+      <w:proofErr w:type="spellStart"/>
+      <w:r>
+        <w:t>centralni</w:t>
+      </w:r>
+      <w:proofErr w:type="spellEnd"/>
+      <w:r>
+        <w:t xml:space="preserve"> server koji prima, </w:t>
+      </w:r>
+      <w:proofErr w:type="spellStart"/>
+      <w:r>
+        <w:t>obradjuje</w:t>
+      </w:r>
+      <w:proofErr w:type="spellEnd"/>
+      <w:r>
+        <w:t xml:space="preserve"> I </w:t>
+      </w:r>
+      <w:proofErr w:type="spellStart"/>
+      <w:r>
+        <w:t>prosledjuje</w:t>
+      </w:r>
+      <w:proofErr w:type="spellEnd"/>
+      <w:r>
+        <w:t xml:space="preserve"> </w:t>
+      </w:r>
+      <w:proofErr w:type="spellStart"/>
+      <w:r>
+        <w:t>opruke</w:t>
+      </w:r>
+      <w:proofErr w:type="spellEnd"/>
+      <w:r>
+        <w:t xml:space="preserve"> </w:t>
+      </w:r>
+      <w:proofErr w:type="spellStart"/>
+      <w:r>
+        <w:t>drugim</w:t>
+      </w:r>
+      <w:proofErr w:type="spellEnd"/>
+      <w:r>
+        <w:t xml:space="preserve"> </w:t>
+      </w:r>
+      <w:proofErr w:type="spellStart"/>
+      <w:r>
+        <w:t>klijentima</w:t>
+      </w:r>
+      <w:proofErr w:type="spellEnd"/>
+      <w:r>
+        <w:t>.</w:t>
       </w:r>
     </w:p>
     <w:p>
@@ -199,7 +911,39 @@
         <w:t>+</w:t>
       </w:r>
       <w:r>
-        <w:t xml:space="preserve"> Jednostavnija sinhronizacija I upravljanje korisnicima.</w:t>
+        <w:t xml:space="preserve"> </w:t>
+      </w:r>
+      <w:proofErr w:type="spellStart"/>
+      <w:r>
+        <w:t>Jednostavnija</w:t>
+      </w:r>
+      <w:proofErr w:type="spellEnd"/>
+      <w:r>
+        <w:t xml:space="preserve"> </w:t>
+      </w:r>
+      <w:proofErr w:type="spellStart"/>
+      <w:r>
+        <w:t>sinhronizacija</w:t>
+      </w:r>
+      <w:proofErr w:type="spellEnd"/>
+      <w:r>
+        <w:t xml:space="preserve"> I </w:t>
+      </w:r>
+      <w:proofErr w:type="spellStart"/>
+      <w:r>
+        <w:t>upravljanje</w:t>
+      </w:r>
+      <w:proofErr w:type="spellEnd"/>
+      <w:r>
+        <w:t xml:space="preserve"> </w:t>
+      </w:r>
+      <w:proofErr w:type="spellStart"/>
+      <w:r>
+        <w:t>korisnicima</w:t>
+      </w:r>
+      <w:proofErr w:type="spellEnd"/>
+      <w:r>
+        <w:t>.</w:t>
       </w:r>
     </w:p>
     <w:p>
@@ -219,8 +963,37 @@
         </w:rPr>
         <w:t xml:space="preserve"> </w:t>
       </w:r>
-      <w:r>
-        <w:t>Moguce snimanje I istorija poruka.</w:t>
+      <w:proofErr w:type="spellStart"/>
+      <w:r>
+        <w:t>Moguce</w:t>
+      </w:r>
+      <w:proofErr w:type="spellEnd"/>
+      <w:r>
+        <w:t xml:space="preserve"> </w:t>
+      </w:r>
+      <w:proofErr w:type="spellStart"/>
+      <w:r>
+        <w:t>snimanje</w:t>
+      </w:r>
+      <w:proofErr w:type="spellEnd"/>
+      <w:r>
+        <w:t xml:space="preserve"> I </w:t>
+      </w:r>
+      <w:proofErr w:type="spellStart"/>
+      <w:r>
+        <w:t>istorija</w:t>
+      </w:r>
+      <w:proofErr w:type="spellEnd"/>
+      <w:r>
+        <w:t xml:space="preserve"> </w:t>
+      </w:r>
+      <w:proofErr w:type="spellStart"/>
+      <w:r>
+        <w:t>poruka</w:t>
+      </w:r>
+      <w:proofErr w:type="spellEnd"/>
+      <w:r>
+        <w:t>.</w:t>
       </w:r>
     </w:p>
     <w:p>
@@ -240,8 +1013,29 @@
         </w:rPr>
         <w:t xml:space="preserve"> </w:t>
       </w:r>
-      <w:r>
-        <w:t>Kontrola bezbednosti I autentifikacije.</w:t>
+      <w:proofErr w:type="spellStart"/>
+      <w:r>
+        <w:t>Kontrola</w:t>
+      </w:r>
+      <w:proofErr w:type="spellEnd"/>
+      <w:r>
+        <w:t xml:space="preserve"> </w:t>
+      </w:r>
+      <w:proofErr w:type="spellStart"/>
+      <w:r>
+        <w:t>bezbednosti</w:t>
+      </w:r>
+      <w:proofErr w:type="spellEnd"/>
+      <w:r>
+        <w:t xml:space="preserve"> I </w:t>
+      </w:r>
+      <w:proofErr w:type="spellStart"/>
+      <w:r>
+        <w:t>autentifikacije</w:t>
+      </w:r>
+      <w:proofErr w:type="spellEnd"/>
+      <w:r>
+        <w:t>.</w:t>
       </w:r>
     </w:p>
     <w:p>
@@ -256,7 +1050,71 @@
         <w:t>-</w:t>
       </w:r>
       <w:r>
-        <w:t xml:space="preserve"> Centralna tacka otkaza (ako server padne, niko ne moze da komunicira)</w:t>
+        <w:t xml:space="preserve"> </w:t>
+      </w:r>
+      <w:proofErr w:type="spellStart"/>
+      <w:r>
+        <w:t>Centralna</w:t>
+      </w:r>
+      <w:proofErr w:type="spellEnd"/>
+      <w:r>
+        <w:t xml:space="preserve"> </w:t>
+      </w:r>
+      <w:proofErr w:type="spellStart"/>
+      <w:r>
+        <w:t>tacka</w:t>
+      </w:r>
+      <w:proofErr w:type="spellEnd"/>
+      <w:r>
+        <w:t xml:space="preserve"> </w:t>
+      </w:r>
+      <w:proofErr w:type="spellStart"/>
+      <w:r>
+        <w:t>otkaza</w:t>
+      </w:r>
+      <w:proofErr w:type="spellEnd"/>
+      <w:r>
+        <w:t xml:space="preserve"> (</w:t>
+      </w:r>
+      <w:proofErr w:type="spellStart"/>
+      <w:r>
+        <w:t>ako</w:t>
+      </w:r>
+      <w:proofErr w:type="spellEnd"/>
+      <w:r>
+        <w:t xml:space="preserve"> server </w:t>
+      </w:r>
+      <w:proofErr w:type="spellStart"/>
+      <w:r>
+        <w:t>padne</w:t>
+      </w:r>
+      <w:proofErr w:type="spellEnd"/>
+      <w:r>
+        <w:t xml:space="preserve">, </w:t>
+      </w:r>
+      <w:proofErr w:type="spellStart"/>
+      <w:r>
+        <w:t>niko</w:t>
+      </w:r>
+      <w:proofErr w:type="spellEnd"/>
+      <w:r>
+        <w:t xml:space="preserve"> ne </w:t>
+      </w:r>
+      <w:proofErr w:type="spellStart"/>
+      <w:r>
+        <w:t>moze</w:t>
+      </w:r>
+      <w:proofErr w:type="spellEnd"/>
+      <w:r>
+        <w:t xml:space="preserve"> da </w:t>
+      </w:r>
+      <w:proofErr w:type="spellStart"/>
+      <w:r>
+        <w:t>komunicira</w:t>
+      </w:r>
+      <w:proofErr w:type="spellEnd"/>
+      <w:r>
+        <w:t>)</w:t>
       </w:r>
     </w:p>
     <w:p>
@@ -271,8 +1129,33 @@
         <w:t>-</w:t>
       </w:r>
       <w:r>
-        <w:t xml:space="preserve"> Server moze da ima uvid u </w:t>
-      </w:r>
+        <w:t xml:space="preserve"> Server </w:t>
+      </w:r>
+      <w:proofErr w:type="spellStart"/>
+      <w:r>
+        <w:t>moze</w:t>
+      </w:r>
+      <w:proofErr w:type="spellEnd"/>
+      <w:r>
+        <w:t xml:space="preserve"> da </w:t>
+      </w:r>
+      <w:proofErr w:type="spellStart"/>
+      <w:r>
+        <w:t>ima</w:t>
+      </w:r>
+      <w:proofErr w:type="spellEnd"/>
+      <w:r>
+        <w:t xml:space="preserve"> </w:t>
+      </w:r>
+      <w:proofErr w:type="spellStart"/>
+      <w:r>
+        <w:t>uvid</w:t>
+      </w:r>
+      <w:proofErr w:type="spellEnd"/>
+      <w:r>
+        <w:t xml:space="preserve"> u </w:t>
+      </w:r>
+      <w:proofErr w:type="spellStart"/>
       <w:r>
         <w:rPr>
           <w:b/>
@@ -280,8 +1163,33 @@
         </w:rPr>
         <w:t>sve</w:t>
       </w:r>
-      <w:r>
-        <w:t xml:space="preserve"> poruke, manja privatnost.</w:t>
+      <w:proofErr w:type="spellEnd"/>
+      <w:r>
+        <w:t xml:space="preserve"> </w:t>
+      </w:r>
+      <w:proofErr w:type="spellStart"/>
+      <w:r>
+        <w:t>poruke</w:t>
+      </w:r>
+      <w:proofErr w:type="spellEnd"/>
+      <w:r>
+        <w:t xml:space="preserve">, </w:t>
+      </w:r>
+      <w:proofErr w:type="spellStart"/>
+      <w:r>
+        <w:t>manja</w:t>
+      </w:r>
+      <w:proofErr w:type="spellEnd"/>
+      <w:r>
+        <w:t xml:space="preserve"> </w:t>
+      </w:r>
+      <w:proofErr w:type="spellStart"/>
+      <w:r>
+        <w:t>privatnost</w:t>
+      </w:r>
+      <w:proofErr w:type="spellEnd"/>
+      <w:r>
+        <w:t>.</w:t>
       </w:r>
     </w:p>
     <w:p>
@@ -313,8 +1221,149 @@
         <w:pStyle w:val="ListParagraph"/>
         <w:ind w:left="0"/>
       </w:pPr>
-      <w:r>
-        <w:t>Postoje I hibridna resenja koje koriste oba pristupa tako sto imaju centralizovani server za logovanje, dok se poruke salju direktno izmedju klijenata (E2E enkripcija, End-to-end).</w:t>
+      <w:proofErr w:type="spellStart"/>
+      <w:r>
+        <w:t>Postoje</w:t>
+      </w:r>
+      <w:proofErr w:type="spellEnd"/>
+      <w:r>
+        <w:t xml:space="preserve"> I </w:t>
+      </w:r>
+      <w:proofErr w:type="spellStart"/>
+      <w:r>
+        <w:t>hibridna</w:t>
+      </w:r>
+      <w:proofErr w:type="spellEnd"/>
+      <w:r>
+        <w:t xml:space="preserve"> </w:t>
+      </w:r>
+      <w:proofErr w:type="spellStart"/>
+      <w:r>
+        <w:t>resenja</w:t>
+      </w:r>
+      <w:proofErr w:type="spellEnd"/>
+      <w:r>
+        <w:t xml:space="preserve"> </w:t>
+      </w:r>
+      <w:proofErr w:type="spellStart"/>
+      <w:r>
+        <w:t>koje</w:t>
+      </w:r>
+      <w:proofErr w:type="spellEnd"/>
+      <w:r>
+        <w:t xml:space="preserve"> </w:t>
+      </w:r>
+      <w:proofErr w:type="spellStart"/>
+      <w:r>
+        <w:t>koriste</w:t>
+      </w:r>
+      <w:proofErr w:type="spellEnd"/>
+      <w:r>
+        <w:t xml:space="preserve"> oba </w:t>
+      </w:r>
+      <w:proofErr w:type="spellStart"/>
+      <w:r>
+        <w:t>pristupa</w:t>
+      </w:r>
+      <w:proofErr w:type="spellEnd"/>
+      <w:r>
+        <w:t xml:space="preserve"> </w:t>
+      </w:r>
+      <w:proofErr w:type="spellStart"/>
+      <w:r>
+        <w:t>tako</w:t>
+      </w:r>
+      <w:proofErr w:type="spellEnd"/>
+      <w:r>
+        <w:t xml:space="preserve"> </w:t>
+      </w:r>
+      <w:proofErr w:type="spellStart"/>
+      <w:r>
+        <w:t>sto</w:t>
+      </w:r>
+      <w:proofErr w:type="spellEnd"/>
+      <w:r>
+        <w:t xml:space="preserve"> </w:t>
+      </w:r>
+      <w:proofErr w:type="spellStart"/>
+      <w:r>
+        <w:t>imaju</w:t>
+      </w:r>
+      <w:proofErr w:type="spellEnd"/>
+      <w:r>
+        <w:t xml:space="preserve"> </w:t>
+      </w:r>
+      <w:proofErr w:type="spellStart"/>
+      <w:r>
+        <w:t>centralizovani</w:t>
+      </w:r>
+      <w:proofErr w:type="spellEnd"/>
+      <w:r>
+        <w:t xml:space="preserve"> server za </w:t>
+      </w:r>
+      <w:proofErr w:type="spellStart"/>
+      <w:r>
+        <w:t>logovanje</w:t>
+      </w:r>
+      <w:proofErr w:type="spellEnd"/>
+      <w:r>
+        <w:t xml:space="preserve">, </w:t>
+      </w:r>
+      <w:proofErr w:type="spellStart"/>
+      <w:r>
+        <w:t>dok</w:t>
+      </w:r>
+      <w:proofErr w:type="spellEnd"/>
+      <w:r>
+        <w:t xml:space="preserve"> se </w:t>
+      </w:r>
+      <w:proofErr w:type="spellStart"/>
+      <w:r>
+        <w:t>poruke</w:t>
+      </w:r>
+      <w:proofErr w:type="spellEnd"/>
+      <w:r>
+        <w:t xml:space="preserve"> </w:t>
+      </w:r>
+      <w:proofErr w:type="spellStart"/>
+      <w:r>
+        <w:t>salju</w:t>
+      </w:r>
+      <w:proofErr w:type="spellEnd"/>
+      <w:r>
+        <w:t xml:space="preserve"> </w:t>
+      </w:r>
+      <w:proofErr w:type="spellStart"/>
+      <w:r>
+        <w:t>direktno</w:t>
+      </w:r>
+      <w:proofErr w:type="spellEnd"/>
+      <w:r>
+        <w:t xml:space="preserve"> </w:t>
+      </w:r>
+      <w:proofErr w:type="spellStart"/>
+      <w:r>
+        <w:t>izmedju</w:t>
+      </w:r>
+      <w:proofErr w:type="spellEnd"/>
+      <w:r>
+        <w:t xml:space="preserve"> </w:t>
+      </w:r>
+      <w:proofErr w:type="spellStart"/>
+      <w:r>
+        <w:t>klijenata</w:t>
+      </w:r>
+      <w:proofErr w:type="spellEnd"/>
+      <w:r>
+        <w:t xml:space="preserve"> (E2E </w:t>
+      </w:r>
+      <w:proofErr w:type="spellStart"/>
+      <w:r>
+        <w:t>enkripcija</w:t>
+      </w:r>
+      <w:proofErr w:type="spellEnd"/>
+      <w:r>
+        <w:t>, End-to-end).</w:t>
       </w:r>
     </w:p>
     <w:p>
@@ -328,18 +1377,113 @@
         <w:pStyle w:val="ListParagraph"/>
         <w:ind w:left="0"/>
       </w:pPr>
-      <w:r>
-        <w:t xml:space="preserve">Uglavnom je </w:t>
-      </w:r>
+      <w:proofErr w:type="spellStart"/>
+      <w:r>
+        <w:t>Uglavnom</w:t>
+      </w:r>
+      <w:proofErr w:type="spellEnd"/>
+      <w:r>
+        <w:t xml:space="preserve"> je </w:t>
+      </w:r>
+      <w:proofErr w:type="spellStart"/>
       <w:r>
         <w:rPr>
           <w:b/>
           <w:bCs/>
         </w:rPr>
-        <w:t>privatnost najbitnija</w:t>
-      </w:r>
-      <w:r>
-        <w:t xml:space="preserve"> pa je prioritet da postoji E2E enkripcija, te je direktna veza bolja ali I slozenija.</w:t>
+        <w:t>privatnost</w:t>
+      </w:r>
+      <w:proofErr w:type="spellEnd"/>
+      <w:r>
+        <w:rPr>
+          <w:b/>
+          <w:bCs/>
+        </w:rPr>
+        <w:t xml:space="preserve"> </w:t>
+      </w:r>
+      <w:proofErr w:type="spellStart"/>
+      <w:r>
+        <w:rPr>
+          <w:b/>
+          <w:bCs/>
+        </w:rPr>
+        <w:t>najbitnija</w:t>
+      </w:r>
+      <w:proofErr w:type="spellEnd"/>
+      <w:r>
+        <w:t xml:space="preserve"> pa je </w:t>
+      </w:r>
+      <w:proofErr w:type="spellStart"/>
+      <w:r>
+        <w:t>prioritet</w:t>
+      </w:r>
+      <w:proofErr w:type="spellEnd"/>
+      <w:r>
+        <w:t xml:space="preserve"> da </w:t>
+      </w:r>
+      <w:proofErr w:type="spellStart"/>
+      <w:r>
+        <w:t>postoji</w:t>
+      </w:r>
+      <w:proofErr w:type="spellEnd"/>
+      <w:r>
+        <w:t xml:space="preserve"> E2E </w:t>
+      </w:r>
+      <w:proofErr w:type="spellStart"/>
+      <w:r>
+        <w:t>enkripcija</w:t>
+      </w:r>
+      <w:proofErr w:type="spellEnd"/>
+      <w:r>
+        <w:t xml:space="preserve">, </w:t>
+      </w:r>
+      <w:proofErr w:type="spellStart"/>
+      <w:r>
+        <w:t>te</w:t>
+      </w:r>
+      <w:proofErr w:type="spellEnd"/>
+      <w:r>
+        <w:t xml:space="preserve"> je </w:t>
+      </w:r>
+      <w:proofErr w:type="spellStart"/>
+      <w:r>
+        <w:t>direktna</w:t>
+      </w:r>
+      <w:proofErr w:type="spellEnd"/>
+      <w:r>
+        <w:t xml:space="preserve"> </w:t>
+      </w:r>
+      <w:proofErr w:type="spellStart"/>
+      <w:r>
+        <w:t>veza</w:t>
+      </w:r>
+      <w:proofErr w:type="spellEnd"/>
+      <w:r>
+        <w:t xml:space="preserve"> </w:t>
+      </w:r>
+      <w:proofErr w:type="spellStart"/>
+      <w:r>
+        <w:t>bolja</w:t>
+      </w:r>
+      <w:proofErr w:type="spellEnd"/>
+      <w:r>
+        <w:t xml:space="preserve"> </w:t>
+      </w:r>
+      <w:proofErr w:type="spellStart"/>
+      <w:r>
+        <w:t>ali</w:t>
+      </w:r>
+      <w:proofErr w:type="spellEnd"/>
+      <w:r>
+        <w:t xml:space="preserve"> I </w:t>
+      </w:r>
+      <w:proofErr w:type="spellStart"/>
+      <w:r>
+        <w:t>slozenija</w:t>
+      </w:r>
+      <w:proofErr w:type="spellEnd"/>
+      <w:r>
+        <w:t>.</w:t>
       </w:r>
     </w:p>
     <w:p>
@@ -355,7 +1499,191 @@
       </w:pPr>
       <w:r>
         <w:lastRenderedPageBreak/>
-        <w:t>Chat aplikacije mogu itekako da pomognu u svakodnevnoj borbi protiv kriminala. Poput komunikacije izmedju raznih sluzbi u realnom vremenu, brza I sigurna razmena podataka o lokacijama sa incidentima I osumnjicenima.</w:t>
+        <w:t xml:space="preserve">Chat </w:t>
+      </w:r>
+      <w:proofErr w:type="spellStart"/>
+      <w:r>
+        <w:t>aplikacije</w:t>
+      </w:r>
+      <w:proofErr w:type="spellEnd"/>
+      <w:r>
+        <w:t xml:space="preserve"> </w:t>
+      </w:r>
+      <w:proofErr w:type="spellStart"/>
+      <w:r>
+        <w:t>mogu</w:t>
+      </w:r>
+      <w:proofErr w:type="spellEnd"/>
+      <w:r>
+        <w:t xml:space="preserve"> </w:t>
+      </w:r>
+      <w:proofErr w:type="spellStart"/>
+      <w:r>
+        <w:t>itekako</w:t>
+      </w:r>
+      <w:proofErr w:type="spellEnd"/>
+      <w:r>
+        <w:t xml:space="preserve"> da </w:t>
+      </w:r>
+      <w:proofErr w:type="spellStart"/>
+      <w:r>
+        <w:t>pomognu</w:t>
+      </w:r>
+      <w:proofErr w:type="spellEnd"/>
+      <w:r>
+        <w:t xml:space="preserve"> u </w:t>
+      </w:r>
+      <w:proofErr w:type="spellStart"/>
+      <w:r>
+        <w:t>svakodnevnoj</w:t>
+      </w:r>
+      <w:proofErr w:type="spellEnd"/>
+      <w:r>
+        <w:t xml:space="preserve"> </w:t>
+      </w:r>
+      <w:proofErr w:type="spellStart"/>
+      <w:r>
+        <w:t>borbi</w:t>
+      </w:r>
+      <w:proofErr w:type="spellEnd"/>
+      <w:r>
+        <w:t xml:space="preserve"> </w:t>
+      </w:r>
+      <w:proofErr w:type="spellStart"/>
+      <w:r>
+        <w:t>protiv</w:t>
+      </w:r>
+      <w:proofErr w:type="spellEnd"/>
+      <w:r>
+        <w:t xml:space="preserve"> </w:t>
+      </w:r>
+      <w:proofErr w:type="spellStart"/>
+      <w:r>
+        <w:t>kriminala</w:t>
+      </w:r>
+      <w:proofErr w:type="spellEnd"/>
+      <w:r>
+        <w:t xml:space="preserve">. </w:t>
+      </w:r>
+      <w:proofErr w:type="spellStart"/>
+      <w:r>
+        <w:t>Poput</w:t>
+      </w:r>
+      <w:proofErr w:type="spellEnd"/>
+      <w:r>
+        <w:t xml:space="preserve"> </w:t>
+      </w:r>
+      <w:proofErr w:type="spellStart"/>
+      <w:r>
+        <w:t>komunikacije</w:t>
+      </w:r>
+      <w:proofErr w:type="spellEnd"/>
+      <w:r>
+        <w:t xml:space="preserve"> </w:t>
+      </w:r>
+      <w:proofErr w:type="spellStart"/>
+      <w:r>
+        <w:t>izmedju</w:t>
+      </w:r>
+      <w:proofErr w:type="spellEnd"/>
+      <w:r>
+        <w:t xml:space="preserve"> </w:t>
+      </w:r>
+      <w:proofErr w:type="spellStart"/>
+      <w:r>
+        <w:t>raznih</w:t>
+      </w:r>
+      <w:proofErr w:type="spellEnd"/>
+      <w:r>
+        <w:t xml:space="preserve"> </w:t>
+      </w:r>
+      <w:proofErr w:type="spellStart"/>
+      <w:r>
+        <w:t>sluzbi</w:t>
+      </w:r>
+      <w:proofErr w:type="spellEnd"/>
+      <w:r>
+        <w:t xml:space="preserve"> u </w:t>
+      </w:r>
+      <w:proofErr w:type="spellStart"/>
+      <w:r>
+        <w:t>realnom</w:t>
+      </w:r>
+      <w:proofErr w:type="spellEnd"/>
+      <w:r>
+        <w:t xml:space="preserve"> </w:t>
+      </w:r>
+      <w:proofErr w:type="spellStart"/>
+      <w:r>
+        <w:t>vremenu</w:t>
+      </w:r>
+      <w:proofErr w:type="spellEnd"/>
+      <w:r>
+        <w:t xml:space="preserve">, </w:t>
+      </w:r>
+      <w:proofErr w:type="spellStart"/>
+      <w:r>
+        <w:t>brza</w:t>
+      </w:r>
+      <w:proofErr w:type="spellEnd"/>
+      <w:r>
+        <w:t xml:space="preserve"> I </w:t>
+      </w:r>
+      <w:proofErr w:type="spellStart"/>
+      <w:r>
+        <w:t>sigurna</w:t>
+      </w:r>
+      <w:proofErr w:type="spellEnd"/>
+      <w:r>
+        <w:t xml:space="preserve"> </w:t>
+      </w:r>
+      <w:proofErr w:type="spellStart"/>
+      <w:r>
+        <w:t>razmena</w:t>
+      </w:r>
+      <w:proofErr w:type="spellEnd"/>
+      <w:r>
+        <w:t xml:space="preserve"> </w:t>
+      </w:r>
+      <w:proofErr w:type="spellStart"/>
+      <w:r>
+        <w:t>podataka</w:t>
+      </w:r>
+      <w:proofErr w:type="spellEnd"/>
+      <w:r>
+        <w:t xml:space="preserve"> o </w:t>
+      </w:r>
+      <w:proofErr w:type="spellStart"/>
+      <w:r>
+        <w:t>lokacijama</w:t>
+      </w:r>
+      <w:proofErr w:type="spellEnd"/>
+      <w:r>
+        <w:t xml:space="preserve"> </w:t>
+      </w:r>
+      <w:proofErr w:type="spellStart"/>
+      <w:r>
+        <w:t>sa</w:t>
+      </w:r>
+      <w:proofErr w:type="spellEnd"/>
+      <w:r>
+        <w:t xml:space="preserve"> </w:t>
+      </w:r>
+      <w:proofErr w:type="spellStart"/>
+      <w:r>
+        <w:t>incidentima</w:t>
+      </w:r>
+      <w:proofErr w:type="spellEnd"/>
+      <w:r>
+        <w:t xml:space="preserve"> I </w:t>
+      </w:r>
+      <w:proofErr w:type="spellStart"/>
+      <w:r>
+        <w:t>osumnjicenima</w:t>
+      </w:r>
+      <w:proofErr w:type="spellEnd"/>
+      <w:r>
+        <w:t>.</w:t>
       </w:r>
     </w:p>
     <w:p>
@@ -370,10 +1698,255 @@
         <w:ind w:left="0"/>
       </w:pPr>
       <w:r>
-        <w:t>Sa druge strane mogu I da budu zloupotrebljene pa kriminalci koriste ekriptovane chat aplikacije za neke ilegalne dogovore, kupoprodaju I sta sve ne..</w:t>
-      </w:r>
-      <w:r>
-        <w:t xml:space="preserve"> Pomoc bi bila da sve poruke sadrze metapodatke koje ce cuvati podatke naprimer o vremenu slanja i IP adrese.</w:t>
+        <w:t xml:space="preserve">Sa </w:t>
+      </w:r>
+      <w:proofErr w:type="spellStart"/>
+      <w:r>
+        <w:t>druge</w:t>
+      </w:r>
+      <w:proofErr w:type="spellEnd"/>
+      <w:r>
+        <w:t xml:space="preserve"> </w:t>
+      </w:r>
+      <w:proofErr w:type="spellStart"/>
+      <w:r>
+        <w:t>strane</w:t>
+      </w:r>
+      <w:proofErr w:type="spellEnd"/>
+      <w:r>
+        <w:t xml:space="preserve"> </w:t>
+      </w:r>
+      <w:proofErr w:type="spellStart"/>
+      <w:r>
+        <w:t>mogu</w:t>
+      </w:r>
+      <w:proofErr w:type="spellEnd"/>
+      <w:r>
+        <w:t xml:space="preserve"> I da </w:t>
+      </w:r>
+      <w:proofErr w:type="spellStart"/>
+      <w:r>
+        <w:t>budu</w:t>
+      </w:r>
+      <w:proofErr w:type="spellEnd"/>
+      <w:r>
+        <w:t xml:space="preserve"> </w:t>
+      </w:r>
+      <w:proofErr w:type="spellStart"/>
+      <w:r>
+        <w:t>zloupotrebljene</w:t>
+      </w:r>
+      <w:proofErr w:type="spellEnd"/>
+      <w:r>
+        <w:t xml:space="preserve"> pa </w:t>
+      </w:r>
+      <w:proofErr w:type="spellStart"/>
+      <w:r>
+        <w:t>kriminalci</w:t>
+      </w:r>
+      <w:proofErr w:type="spellEnd"/>
+      <w:r>
+        <w:t xml:space="preserve"> </w:t>
+      </w:r>
+      <w:proofErr w:type="spellStart"/>
+      <w:r>
+        <w:t>koriste</w:t>
+      </w:r>
+      <w:proofErr w:type="spellEnd"/>
+      <w:r>
+        <w:t xml:space="preserve"> </w:t>
+      </w:r>
+      <w:proofErr w:type="spellStart"/>
+      <w:r>
+        <w:t>ekriptovane</w:t>
+      </w:r>
+      <w:proofErr w:type="spellEnd"/>
+      <w:r>
+        <w:t xml:space="preserve"> chat </w:t>
+      </w:r>
+      <w:proofErr w:type="spellStart"/>
+      <w:r>
+        <w:t>aplikacije</w:t>
+      </w:r>
+      <w:proofErr w:type="spellEnd"/>
+      <w:r>
+        <w:t xml:space="preserve"> za </w:t>
+      </w:r>
+      <w:proofErr w:type="spellStart"/>
+      <w:r>
+        <w:t>neke</w:t>
+      </w:r>
+      <w:proofErr w:type="spellEnd"/>
+      <w:r>
+        <w:t xml:space="preserve"> </w:t>
+      </w:r>
+      <w:proofErr w:type="spellStart"/>
+      <w:r>
+        <w:t>ilegalne</w:t>
+      </w:r>
+      <w:proofErr w:type="spellEnd"/>
+      <w:r>
+        <w:t xml:space="preserve"> </w:t>
+      </w:r>
+      <w:proofErr w:type="spellStart"/>
+      <w:r>
+        <w:t>dogovore</w:t>
+      </w:r>
+      <w:proofErr w:type="spellEnd"/>
+      <w:r>
+        <w:t xml:space="preserve">, </w:t>
+      </w:r>
+      <w:proofErr w:type="spellStart"/>
+      <w:r>
+        <w:t>kupoprodaju</w:t>
+      </w:r>
+      <w:proofErr w:type="spellEnd"/>
+      <w:r>
+        <w:t xml:space="preserve"> I </w:t>
+      </w:r>
+      <w:proofErr w:type="spellStart"/>
+      <w:r>
+        <w:t>sta</w:t>
+      </w:r>
+      <w:proofErr w:type="spellEnd"/>
+      <w:r>
+        <w:t xml:space="preserve"> </w:t>
+      </w:r>
+      <w:proofErr w:type="spellStart"/>
+      <w:r>
+        <w:t>sve</w:t>
+      </w:r>
+      <w:proofErr w:type="spellEnd"/>
+      <w:r>
+        <w:t xml:space="preserve"> </w:t>
+      </w:r>
+      <w:proofErr w:type="gramStart"/>
+      <w:r>
+        <w:t>ne..</w:t>
+      </w:r>
+      <w:proofErr w:type="gramEnd"/>
+      <w:r>
+        <w:t xml:space="preserve"> </w:t>
+      </w:r>
+      <w:proofErr w:type="spellStart"/>
+      <w:r>
+        <w:t>Pomoc</w:t>
+      </w:r>
+      <w:proofErr w:type="spellEnd"/>
+      <w:r>
+        <w:t xml:space="preserve"> bi </w:t>
+      </w:r>
+      <w:proofErr w:type="spellStart"/>
+      <w:r>
+        <w:t>bila</w:t>
+      </w:r>
+      <w:proofErr w:type="spellEnd"/>
+      <w:r>
+        <w:t xml:space="preserve"> da </w:t>
+      </w:r>
+      <w:proofErr w:type="spellStart"/>
+      <w:r>
+        <w:t>sve</w:t>
+      </w:r>
+      <w:proofErr w:type="spellEnd"/>
+      <w:r>
+        <w:t xml:space="preserve"> </w:t>
+      </w:r>
+      <w:proofErr w:type="spellStart"/>
+      <w:r>
+        <w:t>poruke</w:t>
+      </w:r>
+      <w:proofErr w:type="spellEnd"/>
+      <w:r>
+        <w:t xml:space="preserve"> </w:t>
+      </w:r>
+      <w:proofErr w:type="spellStart"/>
+      <w:r>
+        <w:t>sadrze</w:t>
+      </w:r>
+      <w:proofErr w:type="spellEnd"/>
+      <w:r>
+        <w:t xml:space="preserve"> </w:t>
+      </w:r>
+      <w:proofErr w:type="spellStart"/>
+      <w:r>
+        <w:t>metapodatke</w:t>
+      </w:r>
+      <w:proofErr w:type="spellEnd"/>
+      <w:r>
+        <w:t xml:space="preserve"> </w:t>
+      </w:r>
+      <w:proofErr w:type="spellStart"/>
+      <w:r>
+        <w:t>koje</w:t>
+      </w:r>
+      <w:proofErr w:type="spellEnd"/>
+      <w:r>
+        <w:t xml:space="preserve"> </w:t>
+      </w:r>
+      <w:proofErr w:type="spellStart"/>
+      <w:r>
+        <w:t>ce</w:t>
+      </w:r>
+      <w:proofErr w:type="spellEnd"/>
+      <w:r>
+        <w:t xml:space="preserve"> </w:t>
+      </w:r>
+      <w:proofErr w:type="spellStart"/>
+      <w:r>
+        <w:t>cuvati</w:t>
+      </w:r>
+      <w:proofErr w:type="spellEnd"/>
+      <w:r>
+        <w:t xml:space="preserve"> </w:t>
+      </w:r>
+      <w:proofErr w:type="spellStart"/>
+      <w:r>
+        <w:t>podatke</w:t>
+      </w:r>
+      <w:proofErr w:type="spellEnd"/>
+      <w:r>
+        <w:t xml:space="preserve"> </w:t>
+      </w:r>
+      <w:proofErr w:type="spellStart"/>
+      <w:r>
+        <w:t>naprimer</w:t>
+      </w:r>
+      <w:proofErr w:type="spellEnd"/>
+      <w:r>
+        <w:t xml:space="preserve"> o </w:t>
+      </w:r>
+      <w:proofErr w:type="spellStart"/>
+      <w:r>
+        <w:t>vremenu</w:t>
+      </w:r>
+      <w:proofErr w:type="spellEnd"/>
+      <w:r>
+        <w:t xml:space="preserve"> </w:t>
+      </w:r>
+      <w:proofErr w:type="spellStart"/>
+      <w:r>
+        <w:t>slanja</w:t>
+      </w:r>
+      <w:proofErr w:type="spellEnd"/>
+      <w:r>
+        <w:t xml:space="preserve"> </w:t>
+      </w:r>
+      <w:proofErr w:type="spellStart"/>
+      <w:r>
+        <w:t>i</w:t>
+      </w:r>
+      <w:proofErr w:type="spellEnd"/>
+      <w:r>
+        <w:t xml:space="preserve"> IP </w:t>
+      </w:r>
+      <w:proofErr w:type="spellStart"/>
+      <w:r>
+        <w:t>adrese</w:t>
+      </w:r>
+      <w:proofErr w:type="spellEnd"/>
+      <w:r>
+        <w:t>.</w:t>
       </w:r>
     </w:p>
     <w:p>
@@ -394,67 +1967,960 @@
         <w:ind w:left="0"/>
       </w:pPr>
       <w:r>
-        <w:t>Dorada resenja:</w:t>
+        <w:t xml:space="preserve">Dorada </w:t>
+      </w:r>
+      <w:proofErr w:type="spellStart"/>
+      <w:r>
+        <w:t>resenja</w:t>
+      </w:r>
+      <w:proofErr w:type="spellEnd"/>
+      <w:r>
+        <w:t>:</w:t>
       </w:r>
     </w:p>
     <w:p>
-      <w:r>
-        <w:t xml:space="preserve">Trenutno se poruke cuvaju unutar klase </w:t>
-      </w:r>
+      <w:proofErr w:type="spellStart"/>
+      <w:r>
+        <w:t>Trenutno</w:t>
+      </w:r>
+      <w:proofErr w:type="spellEnd"/>
+      <w:r>
+        <w:t xml:space="preserve"> se </w:t>
+      </w:r>
+      <w:proofErr w:type="spellStart"/>
+      <w:r>
+        <w:t>poruke</w:t>
+      </w:r>
+      <w:proofErr w:type="spellEnd"/>
+      <w:r>
+        <w:t xml:space="preserve"> </w:t>
+      </w:r>
+      <w:proofErr w:type="spellStart"/>
+      <w:r>
+        <w:t>cuvaju</w:t>
+      </w:r>
+      <w:proofErr w:type="spellEnd"/>
+      <w:r>
+        <w:t xml:space="preserve"> </w:t>
+      </w:r>
+      <w:proofErr w:type="spellStart"/>
+      <w:r>
+        <w:t>unutar</w:t>
+      </w:r>
+      <w:proofErr w:type="spellEnd"/>
+      <w:r>
+        <w:t xml:space="preserve"> </w:t>
+      </w:r>
+      <w:proofErr w:type="spellStart"/>
+      <w:r>
+        <w:t>klase</w:t>
+      </w:r>
+      <w:proofErr w:type="spellEnd"/>
+      <w:r>
+        <w:t xml:space="preserve"> </w:t>
+      </w:r>
+      <w:proofErr w:type="spellStart"/>
       <w:r>
         <w:t>ChatRoomHistory</w:t>
       </w:r>
+      <w:proofErr w:type="spellEnd"/>
       <w:r>
         <w:t xml:space="preserve"> -&gt; </w:t>
       </w:r>
       <w:r>
-        <w:t>LinkedList&lt;RPCRoomChatMessage&gt; messages</w:t>
+        <w:t>LinkedList&lt;</w:t>
+      </w:r>
+      <w:proofErr w:type="spellStart"/>
+      <w:r>
+        <w:t>RPCRoomChatMessage</w:t>
+      </w:r>
+      <w:proofErr w:type="spellEnd"/>
+      <w:r>
+        <w:t>&gt; messages</w:t>
       </w:r>
     </w:p>
     <w:p>
-      <w:r>
-        <w:t>Resenje bi bilo da se poruke ne cuvaju na serveru kao do sad, vec da sami korisnici lokalno skladiste svoje poruke I da se poruke prosledjuju svim korisnicima u realnom vremenu</w:t>
-      </w:r>
-      <w:r>
-        <w:t xml:space="preserve"> (Peer-to-peer komunikacija)</w:t>
-      </w:r>
-      <w:r>
-        <w:t xml:space="preserve">. Server bi mogao da ostane u sluzbi cuvanja informacija o korisnicima </w:t>
-      </w:r>
-      <w:r>
-        <w:t>I raznim grupama tj u nasem slucaju sobama.</w:t>
-      </w:r>
-      <w:r>
-        <w:t xml:space="preserve"> </w:t>
-      </w:r>
-      <w:r>
-        <w:t>To bi bio Hibridno resenje koje sam prethodno pomenuo. Prednost bi bila postignuta privatnost, tj da server ne zna sadrzaje poruka. Mana bi bila da ne bi postojala mogucnost getLastMessages() jer server tada ne bi cuvao poruke</w:t>
-      </w:r>
-      <w:r>
-        <w:t xml:space="preserve"> kao I gubitak poruka ako korisnik nije bio aktivan.</w:t>
-      </w:r>
-      <w:r>
-        <w:t xml:space="preserve"> Implementacija peer-to-peer komunikacije nije toliko </w:t>
-      </w:r>
-      <w:r>
-        <w:t>jednostavna zbog vise stvari:</w:t>
+      <w:proofErr w:type="spellStart"/>
+      <w:r>
+        <w:t>Resenje</w:t>
+      </w:r>
+      <w:proofErr w:type="spellEnd"/>
+      <w:r>
+        <w:t xml:space="preserve"> bi </w:t>
+      </w:r>
+      <w:proofErr w:type="spellStart"/>
+      <w:r>
+        <w:t>bilo</w:t>
+      </w:r>
+      <w:proofErr w:type="spellEnd"/>
+      <w:r>
+        <w:t xml:space="preserve"> da se </w:t>
+      </w:r>
+      <w:proofErr w:type="spellStart"/>
+      <w:r>
+        <w:t>poruke</w:t>
+      </w:r>
+      <w:proofErr w:type="spellEnd"/>
+      <w:r>
+        <w:t xml:space="preserve"> ne </w:t>
+      </w:r>
+      <w:proofErr w:type="spellStart"/>
+      <w:r>
+        <w:t>cuvaju</w:t>
+      </w:r>
+      <w:proofErr w:type="spellEnd"/>
+      <w:r>
+        <w:t xml:space="preserve"> </w:t>
+      </w:r>
+      <w:proofErr w:type="spellStart"/>
+      <w:r>
+        <w:t>na</w:t>
+      </w:r>
+      <w:proofErr w:type="spellEnd"/>
+      <w:r>
+        <w:t xml:space="preserve"> </w:t>
+      </w:r>
+      <w:proofErr w:type="spellStart"/>
+      <w:r>
+        <w:t>serveru</w:t>
+      </w:r>
+      <w:proofErr w:type="spellEnd"/>
+      <w:r>
+        <w:t xml:space="preserve"> </w:t>
+      </w:r>
+      <w:proofErr w:type="spellStart"/>
+      <w:r>
+        <w:t>kao</w:t>
+      </w:r>
+      <w:proofErr w:type="spellEnd"/>
+      <w:r>
+        <w:t xml:space="preserve"> do sad, </w:t>
+      </w:r>
+      <w:proofErr w:type="spellStart"/>
+      <w:r>
+        <w:t>vec</w:t>
+      </w:r>
+      <w:proofErr w:type="spellEnd"/>
+      <w:r>
+        <w:t xml:space="preserve"> da </w:t>
+      </w:r>
+      <w:proofErr w:type="spellStart"/>
+      <w:r>
+        <w:t>sami</w:t>
+      </w:r>
+      <w:proofErr w:type="spellEnd"/>
+      <w:r>
+        <w:t xml:space="preserve"> </w:t>
+      </w:r>
+      <w:proofErr w:type="spellStart"/>
+      <w:r>
+        <w:t>korisnici</w:t>
+      </w:r>
+      <w:proofErr w:type="spellEnd"/>
+      <w:r>
+        <w:t xml:space="preserve"> </w:t>
+      </w:r>
+      <w:proofErr w:type="spellStart"/>
+      <w:r>
+        <w:t>lokalno</w:t>
+      </w:r>
+      <w:proofErr w:type="spellEnd"/>
+      <w:r>
+        <w:t xml:space="preserve"> </w:t>
+      </w:r>
+      <w:proofErr w:type="spellStart"/>
+      <w:r>
+        <w:t>skladiste</w:t>
+      </w:r>
+      <w:proofErr w:type="spellEnd"/>
+      <w:r>
+        <w:t xml:space="preserve"> </w:t>
+      </w:r>
+      <w:proofErr w:type="spellStart"/>
+      <w:r>
+        <w:t>svoje</w:t>
+      </w:r>
+      <w:proofErr w:type="spellEnd"/>
+      <w:r>
+        <w:t xml:space="preserve"> </w:t>
+      </w:r>
+      <w:proofErr w:type="spellStart"/>
+      <w:r>
+        <w:t>poruke</w:t>
+      </w:r>
+      <w:proofErr w:type="spellEnd"/>
+      <w:r>
+        <w:t xml:space="preserve"> I da se </w:t>
+      </w:r>
+      <w:proofErr w:type="spellStart"/>
+      <w:r>
+        <w:t>poruke</w:t>
+      </w:r>
+      <w:proofErr w:type="spellEnd"/>
+      <w:r>
+        <w:t xml:space="preserve"> </w:t>
+      </w:r>
+      <w:proofErr w:type="spellStart"/>
+      <w:r>
+        <w:t>prosledjuju</w:t>
+      </w:r>
+      <w:proofErr w:type="spellEnd"/>
+      <w:r>
+        <w:t xml:space="preserve"> </w:t>
+      </w:r>
+      <w:proofErr w:type="spellStart"/>
+      <w:r>
+        <w:t>svim</w:t>
+      </w:r>
+      <w:proofErr w:type="spellEnd"/>
+      <w:r>
+        <w:t xml:space="preserve"> </w:t>
+      </w:r>
+      <w:proofErr w:type="spellStart"/>
+      <w:r>
+        <w:t>korisnicima</w:t>
+      </w:r>
+      <w:proofErr w:type="spellEnd"/>
+      <w:r>
+        <w:t xml:space="preserve"> u </w:t>
+      </w:r>
+      <w:proofErr w:type="spellStart"/>
+      <w:r>
+        <w:t>realnom</w:t>
+      </w:r>
+      <w:proofErr w:type="spellEnd"/>
+      <w:r>
+        <w:t xml:space="preserve"> </w:t>
+      </w:r>
+      <w:proofErr w:type="spellStart"/>
+      <w:r>
+        <w:t>vremenu</w:t>
+      </w:r>
+      <w:proofErr w:type="spellEnd"/>
+      <w:r>
+        <w:t xml:space="preserve"> (Peer-to-peer </w:t>
+      </w:r>
+      <w:proofErr w:type="spellStart"/>
+      <w:r>
+        <w:t>komunikacija</w:t>
+      </w:r>
+      <w:proofErr w:type="spellEnd"/>
+      <w:r>
+        <w:t>)</w:t>
+      </w:r>
+      <w:r>
+        <w:t xml:space="preserve">. Server </w:t>
+      </w:r>
+      <w:proofErr w:type="spellStart"/>
+      <w:r>
+        <w:t>bi</w:t>
+      </w:r>
+      <w:proofErr w:type="spellEnd"/>
+      <w:r>
+        <w:t xml:space="preserve"> </w:t>
+      </w:r>
+      <w:proofErr w:type="spellStart"/>
+      <w:r>
+        <w:t>mogao</w:t>
+      </w:r>
+      <w:proofErr w:type="spellEnd"/>
+      <w:r>
+        <w:t xml:space="preserve"> da </w:t>
+      </w:r>
+      <w:proofErr w:type="spellStart"/>
+      <w:r>
+        <w:t>ostane</w:t>
+      </w:r>
+      <w:proofErr w:type="spellEnd"/>
+      <w:r>
+        <w:t xml:space="preserve"> u </w:t>
+      </w:r>
+      <w:proofErr w:type="spellStart"/>
+      <w:r>
+        <w:t>sluzbi</w:t>
+      </w:r>
+      <w:proofErr w:type="spellEnd"/>
+      <w:r>
+        <w:t xml:space="preserve"> </w:t>
+      </w:r>
+      <w:proofErr w:type="spellStart"/>
+      <w:r>
+        <w:t>cuvanja</w:t>
+      </w:r>
+      <w:proofErr w:type="spellEnd"/>
+      <w:r>
+        <w:t xml:space="preserve"> </w:t>
+      </w:r>
+      <w:proofErr w:type="spellStart"/>
+      <w:r>
+        <w:t>informacija</w:t>
+      </w:r>
+      <w:proofErr w:type="spellEnd"/>
+      <w:r>
+        <w:t xml:space="preserve"> o </w:t>
+      </w:r>
+      <w:proofErr w:type="spellStart"/>
+      <w:r>
+        <w:t>korisnicima</w:t>
+      </w:r>
+      <w:proofErr w:type="spellEnd"/>
+      <w:r>
+        <w:t xml:space="preserve"> </w:t>
+      </w:r>
+      <w:r>
+        <w:t xml:space="preserve">I </w:t>
+      </w:r>
+      <w:proofErr w:type="spellStart"/>
+      <w:r>
+        <w:t>raznim</w:t>
+      </w:r>
+      <w:proofErr w:type="spellEnd"/>
+      <w:r>
+        <w:t xml:space="preserve"> </w:t>
+      </w:r>
+      <w:proofErr w:type="spellStart"/>
+      <w:r>
+        <w:t>grupama</w:t>
+      </w:r>
+      <w:proofErr w:type="spellEnd"/>
+      <w:r>
+        <w:t xml:space="preserve"> </w:t>
+      </w:r>
+      <w:proofErr w:type="spellStart"/>
+      <w:r>
+        <w:t>tj</w:t>
+      </w:r>
+      <w:proofErr w:type="spellEnd"/>
+      <w:r>
+        <w:t xml:space="preserve"> u </w:t>
+      </w:r>
+      <w:proofErr w:type="spellStart"/>
+      <w:r>
+        <w:t>nasem</w:t>
+      </w:r>
+      <w:proofErr w:type="spellEnd"/>
+      <w:r>
+        <w:t xml:space="preserve"> </w:t>
+      </w:r>
+      <w:proofErr w:type="spellStart"/>
+      <w:r>
+        <w:t>slucaju</w:t>
+      </w:r>
+      <w:proofErr w:type="spellEnd"/>
+      <w:r>
+        <w:t xml:space="preserve"> </w:t>
+      </w:r>
+      <w:proofErr w:type="spellStart"/>
+      <w:r>
+        <w:t>sobama</w:t>
+      </w:r>
+      <w:proofErr w:type="spellEnd"/>
+      <w:r>
+        <w:t>.</w:t>
+      </w:r>
+      <w:r>
+        <w:t xml:space="preserve"> </w:t>
+      </w:r>
+      <w:r>
+        <w:t xml:space="preserve">To </w:t>
+      </w:r>
+      <w:proofErr w:type="spellStart"/>
+      <w:r>
+        <w:t>bi</w:t>
+      </w:r>
+      <w:proofErr w:type="spellEnd"/>
+      <w:r>
+        <w:t xml:space="preserve"> bio </w:t>
+      </w:r>
+      <w:proofErr w:type="spellStart"/>
+      <w:r>
+        <w:t>Hibridno</w:t>
+      </w:r>
+      <w:proofErr w:type="spellEnd"/>
+      <w:r>
+        <w:t xml:space="preserve"> </w:t>
+      </w:r>
+      <w:proofErr w:type="spellStart"/>
+      <w:r>
+        <w:t>resenje</w:t>
+      </w:r>
+      <w:proofErr w:type="spellEnd"/>
+      <w:r>
+        <w:t xml:space="preserve"> </w:t>
+      </w:r>
+      <w:proofErr w:type="spellStart"/>
+      <w:r>
+        <w:t>koje</w:t>
+      </w:r>
+      <w:proofErr w:type="spellEnd"/>
+      <w:r>
+        <w:t xml:space="preserve"> </w:t>
+      </w:r>
+      <w:proofErr w:type="spellStart"/>
+      <w:r>
+        <w:t>sam</w:t>
+      </w:r>
+      <w:proofErr w:type="spellEnd"/>
+      <w:r>
+        <w:t xml:space="preserve"> </w:t>
+      </w:r>
+      <w:proofErr w:type="spellStart"/>
+      <w:r>
+        <w:t>prethodno</w:t>
+      </w:r>
+      <w:proofErr w:type="spellEnd"/>
+      <w:r>
+        <w:t xml:space="preserve"> </w:t>
+      </w:r>
+      <w:proofErr w:type="spellStart"/>
+      <w:r>
+        <w:t>pomenuo</w:t>
+      </w:r>
+      <w:proofErr w:type="spellEnd"/>
+      <w:r>
+        <w:t xml:space="preserve">. </w:t>
+      </w:r>
+      <w:proofErr w:type="spellStart"/>
+      <w:r>
+        <w:t>Prednost</w:t>
+      </w:r>
+      <w:proofErr w:type="spellEnd"/>
+      <w:r>
+        <w:t xml:space="preserve"> bi </w:t>
+      </w:r>
+      <w:proofErr w:type="spellStart"/>
+      <w:r>
+        <w:t>bila</w:t>
+      </w:r>
+      <w:proofErr w:type="spellEnd"/>
+      <w:r>
+        <w:t xml:space="preserve"> </w:t>
+      </w:r>
+      <w:proofErr w:type="spellStart"/>
+      <w:r>
+        <w:t>postignuta</w:t>
+      </w:r>
+      <w:proofErr w:type="spellEnd"/>
+      <w:r>
+        <w:t xml:space="preserve"> </w:t>
+      </w:r>
+      <w:proofErr w:type="spellStart"/>
+      <w:r>
+        <w:t>privatnost</w:t>
+      </w:r>
+      <w:proofErr w:type="spellEnd"/>
+      <w:r>
+        <w:t xml:space="preserve">, </w:t>
+      </w:r>
+      <w:proofErr w:type="spellStart"/>
+      <w:r>
+        <w:t>tj</w:t>
+      </w:r>
+      <w:proofErr w:type="spellEnd"/>
+      <w:r>
+        <w:t xml:space="preserve"> da server ne </w:t>
+      </w:r>
+      <w:proofErr w:type="spellStart"/>
+      <w:r>
+        <w:t>zna</w:t>
+      </w:r>
+      <w:proofErr w:type="spellEnd"/>
+      <w:r>
+        <w:t xml:space="preserve"> </w:t>
+      </w:r>
+      <w:proofErr w:type="spellStart"/>
+      <w:r>
+        <w:t>sadrzaje</w:t>
+      </w:r>
+      <w:proofErr w:type="spellEnd"/>
+      <w:r>
+        <w:t xml:space="preserve"> </w:t>
+      </w:r>
+      <w:proofErr w:type="spellStart"/>
+      <w:r>
+        <w:t>poruka</w:t>
+      </w:r>
+      <w:proofErr w:type="spellEnd"/>
+      <w:r>
+        <w:t xml:space="preserve">. Mana bi </w:t>
+      </w:r>
+      <w:proofErr w:type="spellStart"/>
+      <w:r>
+        <w:t>bila</w:t>
+      </w:r>
+      <w:proofErr w:type="spellEnd"/>
+      <w:r>
+        <w:t xml:space="preserve"> da ne </w:t>
+      </w:r>
+      <w:proofErr w:type="spellStart"/>
+      <w:r>
+        <w:t>bi</w:t>
+      </w:r>
+      <w:proofErr w:type="spellEnd"/>
+      <w:r>
+        <w:t xml:space="preserve"> </w:t>
+      </w:r>
+      <w:proofErr w:type="spellStart"/>
+      <w:r>
+        <w:t>postojala</w:t>
+      </w:r>
+      <w:proofErr w:type="spellEnd"/>
+      <w:r>
+        <w:t xml:space="preserve"> </w:t>
+      </w:r>
+      <w:proofErr w:type="spellStart"/>
+      <w:r>
+        <w:t>mogucnost</w:t>
+      </w:r>
+      <w:proofErr w:type="spellEnd"/>
+      <w:r>
+        <w:t xml:space="preserve"> </w:t>
+      </w:r>
+      <w:proofErr w:type="spellStart"/>
+      <w:proofErr w:type="gramStart"/>
+      <w:r>
+        <w:t>getLastMessages</w:t>
+      </w:r>
+      <w:proofErr w:type="spellEnd"/>
+      <w:r>
+        <w:t>(</w:t>
+      </w:r>
+      <w:proofErr w:type="gramEnd"/>
+      <w:r>
+        <w:t xml:space="preserve">) </w:t>
+      </w:r>
+      <w:proofErr w:type="spellStart"/>
+      <w:r>
+        <w:t>jer</w:t>
+      </w:r>
+      <w:proofErr w:type="spellEnd"/>
+      <w:r>
+        <w:t xml:space="preserve"> server </w:t>
+      </w:r>
+      <w:proofErr w:type="spellStart"/>
+      <w:r>
+        <w:t>tada</w:t>
+      </w:r>
+      <w:proofErr w:type="spellEnd"/>
+      <w:r>
+        <w:t xml:space="preserve"> ne </w:t>
+      </w:r>
+      <w:proofErr w:type="spellStart"/>
+      <w:r>
+        <w:t>bi</w:t>
+      </w:r>
+      <w:proofErr w:type="spellEnd"/>
+      <w:r>
+        <w:t xml:space="preserve"> </w:t>
+      </w:r>
+      <w:proofErr w:type="spellStart"/>
+      <w:r>
+        <w:t>cuvao</w:t>
+      </w:r>
+      <w:proofErr w:type="spellEnd"/>
+      <w:r>
+        <w:t xml:space="preserve"> </w:t>
+      </w:r>
+      <w:proofErr w:type="spellStart"/>
+      <w:r>
+        <w:t>poruke</w:t>
+      </w:r>
+      <w:proofErr w:type="spellEnd"/>
+      <w:r>
+        <w:t xml:space="preserve"> </w:t>
+      </w:r>
+      <w:proofErr w:type="spellStart"/>
+      <w:r>
+        <w:t>kao</w:t>
+      </w:r>
+      <w:proofErr w:type="spellEnd"/>
+      <w:r>
+        <w:t xml:space="preserve"> I </w:t>
+      </w:r>
+      <w:proofErr w:type="spellStart"/>
+      <w:r>
+        <w:t>gubitak</w:t>
+      </w:r>
+      <w:proofErr w:type="spellEnd"/>
+      <w:r>
+        <w:t xml:space="preserve"> </w:t>
+      </w:r>
+      <w:proofErr w:type="spellStart"/>
+      <w:r>
+        <w:t>poruka</w:t>
+      </w:r>
+      <w:proofErr w:type="spellEnd"/>
+      <w:r>
+        <w:t xml:space="preserve"> </w:t>
+      </w:r>
+      <w:proofErr w:type="spellStart"/>
+      <w:r>
+        <w:t>ako</w:t>
+      </w:r>
+      <w:proofErr w:type="spellEnd"/>
+      <w:r>
+        <w:t xml:space="preserve"> </w:t>
+      </w:r>
+      <w:proofErr w:type="spellStart"/>
+      <w:r>
+        <w:t>korisnik</w:t>
+      </w:r>
+      <w:proofErr w:type="spellEnd"/>
+      <w:r>
+        <w:t xml:space="preserve"> </w:t>
+      </w:r>
+      <w:proofErr w:type="spellStart"/>
+      <w:r>
+        <w:t>nije</w:t>
+      </w:r>
+      <w:proofErr w:type="spellEnd"/>
+      <w:r>
+        <w:t xml:space="preserve"> bio </w:t>
+      </w:r>
+      <w:proofErr w:type="spellStart"/>
+      <w:r>
+        <w:t>aktivan</w:t>
+      </w:r>
+      <w:proofErr w:type="spellEnd"/>
+      <w:r>
+        <w:t>.</w:t>
+      </w:r>
+      <w:r>
+        <w:t xml:space="preserve"> </w:t>
+      </w:r>
+      <w:proofErr w:type="spellStart"/>
+      <w:r>
+        <w:t>Implementacija</w:t>
+      </w:r>
+      <w:proofErr w:type="spellEnd"/>
+      <w:r>
+        <w:t xml:space="preserve"> peer-to-peer </w:t>
+      </w:r>
+      <w:proofErr w:type="spellStart"/>
+      <w:r>
+        <w:t>komunikacije</w:t>
+      </w:r>
+      <w:proofErr w:type="spellEnd"/>
+      <w:r>
+        <w:t xml:space="preserve"> </w:t>
+      </w:r>
+      <w:proofErr w:type="spellStart"/>
+      <w:r>
+        <w:t>nije</w:t>
+      </w:r>
+      <w:proofErr w:type="spellEnd"/>
+      <w:r>
+        <w:t xml:space="preserve"> </w:t>
+      </w:r>
+      <w:proofErr w:type="spellStart"/>
+      <w:r>
+        <w:t>toliko</w:t>
+      </w:r>
+      <w:proofErr w:type="spellEnd"/>
+      <w:r>
+        <w:t xml:space="preserve"> </w:t>
+      </w:r>
+      <w:proofErr w:type="spellStart"/>
+      <w:r>
+        <w:t>jednostavna</w:t>
+      </w:r>
+      <w:proofErr w:type="spellEnd"/>
+      <w:r>
+        <w:t xml:space="preserve"> </w:t>
+      </w:r>
+      <w:proofErr w:type="spellStart"/>
+      <w:r>
+        <w:t>zbog</w:t>
+      </w:r>
+      <w:proofErr w:type="spellEnd"/>
+      <w:r>
+        <w:t xml:space="preserve"> vise </w:t>
+      </w:r>
+      <w:proofErr w:type="spellStart"/>
+      <w:r>
+        <w:t>stvari</w:t>
+      </w:r>
+      <w:proofErr w:type="spellEnd"/>
+      <w:r>
+        <w:t>:</w:t>
       </w:r>
       <w:r>
         <w:br/>
-        <w:t>- Nat I firewall ogranicenja, vecina korisnika je iza rutera ili firewall-a sto otezava direktno uspostavljanje veze izmedju klijenata.</w:t>
+        <w:t xml:space="preserve">- Nat I firewall </w:t>
+      </w:r>
+      <w:proofErr w:type="spellStart"/>
+      <w:r>
+        <w:t>ogranicenja</w:t>
+      </w:r>
+      <w:proofErr w:type="spellEnd"/>
+      <w:r>
+        <w:t xml:space="preserve">, </w:t>
+      </w:r>
+      <w:proofErr w:type="spellStart"/>
+      <w:r>
+        <w:t>vecina</w:t>
+      </w:r>
+      <w:proofErr w:type="spellEnd"/>
+      <w:r>
+        <w:t xml:space="preserve"> </w:t>
+      </w:r>
+      <w:proofErr w:type="spellStart"/>
+      <w:r>
+        <w:t>korisnika</w:t>
+      </w:r>
+      <w:proofErr w:type="spellEnd"/>
+      <w:r>
+        <w:t xml:space="preserve"> je </w:t>
+      </w:r>
+      <w:proofErr w:type="spellStart"/>
+      <w:r>
+        <w:t>iza</w:t>
+      </w:r>
+      <w:proofErr w:type="spellEnd"/>
+      <w:r>
+        <w:t xml:space="preserve"> </w:t>
+      </w:r>
+      <w:proofErr w:type="spellStart"/>
+      <w:r>
+        <w:t>rutera</w:t>
+      </w:r>
+      <w:proofErr w:type="spellEnd"/>
+      <w:r>
+        <w:t xml:space="preserve"> </w:t>
+      </w:r>
+      <w:proofErr w:type="spellStart"/>
+      <w:r>
+        <w:t>ili</w:t>
+      </w:r>
+      <w:proofErr w:type="spellEnd"/>
+      <w:r>
+        <w:t xml:space="preserve"> firewall-a </w:t>
+      </w:r>
+      <w:proofErr w:type="spellStart"/>
+      <w:r>
+        <w:t>sto</w:t>
+      </w:r>
+      <w:proofErr w:type="spellEnd"/>
+      <w:r>
+        <w:t xml:space="preserve"> </w:t>
+      </w:r>
+      <w:proofErr w:type="spellStart"/>
+      <w:r>
+        <w:t>otezava</w:t>
+      </w:r>
+      <w:proofErr w:type="spellEnd"/>
+      <w:r>
+        <w:t xml:space="preserve"> </w:t>
+      </w:r>
+      <w:proofErr w:type="spellStart"/>
+      <w:r>
+        <w:t>direktno</w:t>
+      </w:r>
+      <w:proofErr w:type="spellEnd"/>
+      <w:r>
+        <w:t xml:space="preserve"> </w:t>
+      </w:r>
+      <w:proofErr w:type="spellStart"/>
+      <w:r>
+        <w:t>uspostavljanje</w:t>
+      </w:r>
+      <w:proofErr w:type="spellEnd"/>
+      <w:r>
+        <w:t xml:space="preserve"> </w:t>
+      </w:r>
+      <w:proofErr w:type="spellStart"/>
+      <w:r>
+        <w:t>veze</w:t>
+      </w:r>
+      <w:proofErr w:type="spellEnd"/>
+      <w:r>
+        <w:t xml:space="preserve"> </w:t>
+      </w:r>
+      <w:proofErr w:type="spellStart"/>
+      <w:r>
+        <w:t>izmedju</w:t>
+      </w:r>
+      <w:proofErr w:type="spellEnd"/>
+      <w:r>
+        <w:t xml:space="preserve"> </w:t>
+      </w:r>
+      <w:proofErr w:type="spellStart"/>
+      <w:r>
+        <w:t>klijenata</w:t>
+      </w:r>
+      <w:proofErr w:type="spellEnd"/>
+      <w:r>
+        <w:t>.</w:t>
       </w:r>
     </w:p>
     <w:p>
       <w:r>
-        <w:t>-Potrebna inicijalna detekcija I povezivanje peer-ova a bez centralnog servera je tesko otkriti IP adrese I portove aktivnih korisnika. (peer discovery problem)</w:t>
+        <w:t>-</w:t>
+      </w:r>
+      <w:proofErr w:type="spellStart"/>
+      <w:r>
+        <w:t>Potrebna</w:t>
+      </w:r>
+      <w:proofErr w:type="spellEnd"/>
+      <w:r>
+        <w:t xml:space="preserve"> </w:t>
+      </w:r>
+      <w:proofErr w:type="spellStart"/>
+      <w:r>
+        <w:t>inicijalna</w:t>
+      </w:r>
+      <w:proofErr w:type="spellEnd"/>
+      <w:r>
+        <w:t xml:space="preserve"> </w:t>
+      </w:r>
+      <w:proofErr w:type="spellStart"/>
+      <w:r>
+        <w:t>detekcija</w:t>
+      </w:r>
+      <w:proofErr w:type="spellEnd"/>
+      <w:r>
+        <w:t xml:space="preserve"> I </w:t>
+      </w:r>
+      <w:proofErr w:type="spellStart"/>
+      <w:r>
+        <w:t>povezivanje</w:t>
+      </w:r>
+      <w:proofErr w:type="spellEnd"/>
+      <w:r>
+        <w:t xml:space="preserve"> peer-ova a bez </w:t>
+      </w:r>
+      <w:proofErr w:type="spellStart"/>
+      <w:r>
+        <w:t>centralnog</w:t>
+      </w:r>
+      <w:proofErr w:type="spellEnd"/>
+      <w:r>
+        <w:t xml:space="preserve"> </w:t>
+      </w:r>
+      <w:proofErr w:type="spellStart"/>
+      <w:r>
+        <w:t>servera</w:t>
+      </w:r>
+      <w:proofErr w:type="spellEnd"/>
+      <w:r>
+        <w:t xml:space="preserve"> je </w:t>
+      </w:r>
+      <w:proofErr w:type="spellStart"/>
+      <w:r>
+        <w:t>tesko</w:t>
+      </w:r>
+      <w:proofErr w:type="spellEnd"/>
+      <w:r>
+        <w:t xml:space="preserve"> </w:t>
+      </w:r>
+      <w:proofErr w:type="spellStart"/>
+      <w:r>
+        <w:t>otkriti</w:t>
+      </w:r>
+      <w:proofErr w:type="spellEnd"/>
+      <w:r>
+        <w:t xml:space="preserve"> IP </w:t>
+      </w:r>
+      <w:proofErr w:type="spellStart"/>
+      <w:r>
+        <w:t>adrese</w:t>
+      </w:r>
+      <w:proofErr w:type="spellEnd"/>
+      <w:r>
+        <w:t xml:space="preserve"> I </w:t>
+      </w:r>
+      <w:proofErr w:type="spellStart"/>
+      <w:r>
+        <w:t>portove</w:t>
+      </w:r>
+      <w:proofErr w:type="spellEnd"/>
+      <w:r>
+        <w:t xml:space="preserve"> </w:t>
+      </w:r>
+      <w:proofErr w:type="spellStart"/>
+      <w:r>
+        <w:t>aktivnih</w:t>
+      </w:r>
+      <w:proofErr w:type="spellEnd"/>
+      <w:r>
+        <w:t xml:space="preserve"> </w:t>
+      </w:r>
+      <w:proofErr w:type="spellStart"/>
+      <w:r>
+        <w:t>korisnika</w:t>
+      </w:r>
+      <w:proofErr w:type="spellEnd"/>
+      <w:r>
+        <w:t>. (peer discovery problem)</w:t>
       </w:r>
     </w:p>
     <w:p>
       <w:r>
         <w:t xml:space="preserve">- </w:t>
       </w:r>
-      <w:r>
-        <w:t>Odrzavanje stabilnosti mreze u P2P sistemima korisnici cesto dolaze I odlaze.</w:t>
+      <w:proofErr w:type="spellStart"/>
+      <w:r>
+        <w:t>Odrzavanje</w:t>
+      </w:r>
+      <w:proofErr w:type="spellEnd"/>
+      <w:r>
+        <w:t xml:space="preserve"> </w:t>
+      </w:r>
+      <w:proofErr w:type="spellStart"/>
+      <w:r>
+        <w:t>stabilnosti</w:t>
+      </w:r>
+      <w:proofErr w:type="spellEnd"/>
+      <w:r>
+        <w:t xml:space="preserve"> </w:t>
+      </w:r>
+      <w:proofErr w:type="spellStart"/>
+      <w:r>
+        <w:t>mreze</w:t>
+      </w:r>
+      <w:proofErr w:type="spellEnd"/>
+      <w:r>
+        <w:t xml:space="preserve"> u P2P </w:t>
+      </w:r>
+      <w:proofErr w:type="spellStart"/>
+      <w:r>
+        <w:t>sistemima</w:t>
+      </w:r>
+      <w:proofErr w:type="spellEnd"/>
+      <w:r>
+        <w:t xml:space="preserve"> </w:t>
+      </w:r>
+      <w:proofErr w:type="spellStart"/>
+      <w:r>
+        <w:t>korisnici</w:t>
+      </w:r>
+      <w:proofErr w:type="spellEnd"/>
+      <w:r>
+        <w:t xml:space="preserve"> </w:t>
+      </w:r>
+      <w:proofErr w:type="spellStart"/>
+      <w:r>
+        <w:t>cesto</w:t>
+      </w:r>
+      <w:proofErr w:type="spellEnd"/>
+      <w:r>
+        <w:t xml:space="preserve"> </w:t>
+      </w:r>
+      <w:proofErr w:type="spellStart"/>
+      <w:r>
+        <w:t>dolaze</w:t>
+      </w:r>
+      <w:proofErr w:type="spellEnd"/>
+      <w:r>
+        <w:t xml:space="preserve"> I </w:t>
+      </w:r>
+      <w:proofErr w:type="spellStart"/>
+      <w:r>
+        <w:t>odlaze</w:t>
+      </w:r>
+      <w:proofErr w:type="spellEnd"/>
+      <w:r>
+        <w:t>.</w:t>
       </w:r>
     </w:p>
     <w:p>
@@ -463,7 +2929,63 @@
         <w:ind w:left="0"/>
       </w:pPr>
       <w:r>
-        <w:t>- Manja je bezbednost I autentifikacija pa je teze proveriti identitet ucesnika u konverzaciji.</w:t>
+        <w:t xml:space="preserve">- Manja je </w:t>
+      </w:r>
+      <w:proofErr w:type="spellStart"/>
+      <w:r>
+        <w:t>bezbednost</w:t>
+      </w:r>
+      <w:proofErr w:type="spellEnd"/>
+      <w:r>
+        <w:t xml:space="preserve"> I </w:t>
+      </w:r>
+      <w:proofErr w:type="spellStart"/>
+      <w:r>
+        <w:t>autentifikacija</w:t>
+      </w:r>
+      <w:proofErr w:type="spellEnd"/>
+      <w:r>
+        <w:t xml:space="preserve"> pa je </w:t>
+      </w:r>
+      <w:proofErr w:type="spellStart"/>
+      <w:r>
+        <w:t>teze</w:t>
+      </w:r>
+      <w:proofErr w:type="spellEnd"/>
+      <w:r>
+        <w:t xml:space="preserve"> </w:t>
+      </w:r>
+      <w:proofErr w:type="spellStart"/>
+      <w:r>
+        <w:t>proveriti</w:t>
+      </w:r>
+      <w:proofErr w:type="spellEnd"/>
+      <w:r>
+        <w:t xml:space="preserve"> </w:t>
+      </w:r>
+      <w:proofErr w:type="spellStart"/>
+      <w:r>
+        <w:t>identitet</w:t>
+      </w:r>
+      <w:proofErr w:type="spellEnd"/>
+      <w:r>
+        <w:t xml:space="preserve"> </w:t>
+      </w:r>
+      <w:proofErr w:type="spellStart"/>
+      <w:r>
+        <w:t>ucesnika</w:t>
+      </w:r>
+      <w:proofErr w:type="spellEnd"/>
+      <w:r>
+        <w:t xml:space="preserve"> u </w:t>
+      </w:r>
+      <w:proofErr w:type="spellStart"/>
+      <w:r>
+        <w:t>konverzaciji</w:t>
+      </w:r>
+      <w:proofErr w:type="spellEnd"/>
+      <w:r>
+        <w:t>.</w:t>
       </w:r>
     </w:p>
     <w:p>
@@ -495,8 +3017,13 @@
         <w:pStyle w:val="ListParagraph"/>
         <w:ind w:left="0"/>
       </w:pPr>
-      <w:r>
-        <w:t>Literatura:</w:t>
+      <w:proofErr w:type="spellStart"/>
+      <w:r>
+        <w:t>Literatura</w:t>
+      </w:r>
+      <w:proofErr w:type="spellEnd"/>
+      <w:r>
+        <w:t>:</w:t>
       </w:r>
     </w:p>
     <w:p>
@@ -538,15 +3065,6 @@
           <w:t>https://www.reddit.com/r/rust/comments/zsrll2/trying_to_build_a_peertopeer_chat_app_would_love/</w:t>
         </w:r>
       </w:hyperlink>
-    </w:p>
-    <w:p>
-      <w:pPr>
-        <w:pStyle w:val="ListParagraph"/>
-        <w:numPr>
-          <w:ilvl w:val="0"/>
-          <w:numId w:val="2"/>
-        </w:numPr>
-      </w:pPr>
     </w:p>
     <w:sectPr>
       <w:pgSz w:w="12240" w:h="15840"/>
@@ -1721,6 +4239,7 @@
   <w:style w:type="character" w:default="1" w:styleId="DefaultParagraphFont">
     <w:name w:val="Default Paragraph Font"/>
     <w:uiPriority w:val="1"/>
+    <w:semiHidden/>
     <w:unhideWhenUsed/>
   </w:style>
   <w:style w:type="table" w:default="1" w:styleId="TableNormal">

</xml_diff>